<commit_message>
a commit before deleting library and obj incase it breaks everything
</commit_message>
<xml_diff>
--- a/IND Report.docx
+++ b/IND Report.docx
@@ -2,17 +2,437 @@
 <file path=word/document.xml><?xml version="1.0" encoding="utf-8"?>
 <w:document xmlns:wpc="http://schemas.microsoft.com/office/word/2010/wordprocessingCanvas" xmlns:cx="http://schemas.microsoft.com/office/drawing/2014/chartex" xmlns:cx1="http://schemas.microsoft.com/office/drawing/2015/9/8/chartex" xmlns:cx2="http://schemas.microsoft.com/office/drawing/2015/10/21/chartex" xmlns:cx3="http://schemas.microsoft.com/office/drawing/2016/5/9/chartex" xmlns:cx4="http://schemas.microsoft.com/office/drawing/2016/5/10/chartex" xmlns:cx5="http://schemas.microsoft.com/office/drawing/2016/5/11/chartex" xmlns:cx6="http://schemas.microsoft.com/office/drawing/2016/5/12/chartex" xmlns:cx7="http://schemas.microsoft.com/office/drawing/2016/5/13/chartex" xmlns:cx8="http://schemas.microsoft.com/office/drawing/2016/5/14/chartex" xmlns:mc="http://schemas.openxmlformats.org/markup-compatibility/2006" xmlns:aink="http://schemas.microsoft.com/office/drawing/2016/ink" xmlns:am3d="http://schemas.microsoft.com/office/drawing/2017/model3d" xmlns:o="urn:schemas-microsoft-com:office:office" xmlns:r="http://schemas.openxmlformats.org/officeDocument/2006/relationships" xmlns:m="http://schemas.openxmlformats.org/officeDocument/2006/math" xmlns:v="urn:schemas-microsoft-com:vml" xmlns:wp14="http://schemas.microsoft.com/office/word/2010/wordprocessingDrawing" xmlns:wp="http://schemas.openxmlformats.org/drawingml/2006/wordprocessingDrawing" xmlns:w10="urn:schemas-microsoft-com:office:word" xmlns:w="http://schemas.openxmlformats.org/wordprocessingml/2006/main" xmlns:w14="http://schemas.microsoft.com/office/word/2010/wordml" xmlns:w15="http://schemas.microsoft.com/office/word/2012/wordml" xmlns:w16cid="http://schemas.microsoft.com/office/word/2016/wordml/cid" xmlns:w16se="http://schemas.microsoft.com/office/word/2015/wordml/symex" xmlns:wpg="http://schemas.microsoft.com/office/word/2010/wordprocessingGroup" xmlns:wpi="http://schemas.microsoft.com/office/word/2010/wordprocessingInk" xmlns:wne="http://schemas.microsoft.com/office/word/2006/wordml" xmlns:wps="http://schemas.microsoft.com/office/word/2010/wordprocessingShape" mc:Ignorable="w14 w15 w16se w16cid wp14">
   <w:body>
+    <w:sdt>
+      <w:sdtPr>
+        <w:rPr>
+          <w:color w:val="4472C4" w:themeColor="accent1"/>
+        </w:rPr>
+        <w:id w:val="1477183528"/>
+        <w:docPartObj>
+          <w:docPartGallery w:val="Cover Pages"/>
+          <w:docPartUnique/>
+        </w:docPartObj>
+      </w:sdtPr>
+      <w:sdtEndPr>
+        <w:rPr>
+          <w:color w:val="auto"/>
+        </w:rPr>
+      </w:sdtEndPr>
+      <w:sdtContent>
+        <w:p>
+          <w:pPr>
+            <w:pStyle w:val="NoSpacing"/>
+            <w:spacing w:before="1540" w:after="240"/>
+            <w:jc w:val="center"/>
+            <w:rPr>
+              <w:color w:val="4472C4" w:themeColor="accent1"/>
+            </w:rPr>
+          </w:pPr>
+        </w:p>
+        <w:sdt>
+          <w:sdtPr>
+            <w:rPr>
+              <w:rFonts w:asciiTheme="majorHAnsi" w:eastAsiaTheme="majorEastAsia" w:hAnsiTheme="majorHAnsi" w:cstheme="majorBidi"/>
+              <w:caps/>
+              <w:sz w:val="72"/>
+              <w:szCs w:val="72"/>
+            </w:rPr>
+            <w:alias w:val="Title"/>
+            <w:tag w:val=""/>
+            <w:id w:val="1735040861"/>
+            <w:placeholder>
+              <w:docPart w:val="8F54223C18614FDF99D68D7B8E6B52AD"/>
+            </w:placeholder>
+            <w:dataBinding w:prefixMappings="xmlns:ns0='http://purl.org/dc/elements/1.1/' xmlns:ns1='http://schemas.openxmlformats.org/package/2006/metadata/core-properties' " w:xpath="/ns1:coreProperties[1]/ns0:title[1]" w:storeItemID="{6C3C8BC8-F283-45AE-878A-BAB7291924A1}"/>
+            <w:text/>
+          </w:sdtPr>
+          <w:sdtEndPr>
+            <w:rPr>
+              <w:sz w:val="80"/>
+              <w:szCs w:val="80"/>
+            </w:rPr>
+          </w:sdtEndPr>
+          <w:sdtContent>
+            <w:p>
+              <w:pPr>
+                <w:pStyle w:val="NoSpacing"/>
+                <w:pBdr>
+                  <w:top w:val="single" w:sz="6" w:space="26" w:color="4472C4" w:themeColor="accent1"/>
+                  <w:bottom w:val="single" w:sz="6" w:space="6" w:color="4472C4" w:themeColor="accent1"/>
+                </w:pBdr>
+                <w:spacing w:after="240"/>
+                <w:jc w:val="center"/>
+                <w:rPr>
+                  <w:rFonts w:asciiTheme="majorHAnsi" w:eastAsiaTheme="majorEastAsia" w:hAnsiTheme="majorHAnsi" w:cstheme="majorBidi"/>
+                  <w:caps/>
+                  <w:sz w:val="80"/>
+                  <w:szCs w:val="80"/>
+                </w:rPr>
+              </w:pPr>
+              <w:r>
+                <w:rPr>
+                  <w:rFonts w:asciiTheme="majorHAnsi" w:eastAsiaTheme="majorEastAsia" w:hAnsiTheme="majorHAnsi" w:cstheme="majorBidi"/>
+                  <w:caps/>
+                  <w:sz w:val="72"/>
+                  <w:szCs w:val="72"/>
+                </w:rPr>
+                <w:t>Interface Design 18/19</w:t>
+              </w:r>
+            </w:p>
+          </w:sdtContent>
+        </w:sdt>
+        <w:sdt>
+          <w:sdtPr>
+            <w:rPr>
+              <w:sz w:val="28"/>
+              <w:szCs w:val="28"/>
+            </w:rPr>
+            <w:alias w:val="Subtitle"/>
+            <w:tag w:val=""/>
+            <w:id w:val="328029620"/>
+            <w:placeholder>
+              <w:docPart w:val="6BBDEB9511C8401491DC6B0A9C8DF1BA"/>
+            </w:placeholder>
+            <w:dataBinding w:prefixMappings="xmlns:ns0='http://purl.org/dc/elements/1.1/' xmlns:ns1='http://schemas.openxmlformats.org/package/2006/metadata/core-properties' " w:xpath="/ns1:coreProperties[1]/ns0:subject[1]" w:storeItemID="{6C3C8BC8-F283-45AE-878A-BAB7291924A1}"/>
+            <w:text/>
+          </w:sdtPr>
+          <w:sdtContent>
+            <w:p>
+              <w:pPr>
+                <w:pStyle w:val="NoSpacing"/>
+                <w:jc w:val="center"/>
+                <w:rPr>
+                  <w:sz w:val="28"/>
+                  <w:szCs w:val="28"/>
+                </w:rPr>
+              </w:pPr>
+              <w:r>
+                <w:rPr>
+                  <w:sz w:val="28"/>
+                  <w:szCs w:val="28"/>
+                </w:rPr>
+                <w:t>Interface Design Assignment 1</w:t>
+              </w:r>
+            </w:p>
+          </w:sdtContent>
+        </w:sdt>
+        <w:p>
+          <w:pPr>
+            <w:pStyle w:val="NoSpacing"/>
+            <w:spacing w:before="480"/>
+            <w:jc w:val="center"/>
+            <w:rPr>
+              <w:color w:val="4472C4" w:themeColor="accent1"/>
+            </w:rPr>
+          </w:pPr>
+          <w:r>
+            <w:rPr>
+              <w:noProof/>
+            </w:rPr>
+            <w:drawing>
+              <wp:anchor distT="0" distB="0" distL="114300" distR="114300" simplePos="0" relativeHeight="251698176" behindDoc="0" locked="0" layoutInCell="1" allowOverlap="1" wp14:anchorId="5A794B74" wp14:editId="52CAC235">
+                <wp:simplePos x="0" y="0"/>
+                <wp:positionH relativeFrom="column">
+                  <wp:posOffset>996958</wp:posOffset>
+                </wp:positionH>
+                <wp:positionV relativeFrom="paragraph">
+                  <wp:posOffset>255335</wp:posOffset>
+                </wp:positionV>
+                <wp:extent cx="3626485" cy="3626485"/>
+                <wp:effectExtent l="0" t="0" r="0" b="0"/>
+                <wp:wrapSquare wrapText="bothSides"/>
+                <wp:docPr id="27" name="Picture 27"/>
+                <wp:cNvGraphicFramePr>
+                  <a:graphicFrameLocks xmlns:a="http://schemas.openxmlformats.org/drawingml/2006/main" noChangeAspect="1"/>
+                </wp:cNvGraphicFramePr>
+                <a:graphic xmlns:a="http://schemas.openxmlformats.org/drawingml/2006/main">
+                  <a:graphicData uri="http://schemas.openxmlformats.org/drawingml/2006/picture">
+                    <pic:pic xmlns:pic="http://schemas.openxmlformats.org/drawingml/2006/picture">
+                      <pic:nvPicPr>
+                        <pic:cNvPr id="27" name="bu-logo.jpg"/>
+                        <pic:cNvPicPr/>
+                      </pic:nvPicPr>
+                      <pic:blipFill>
+                        <a:blip r:embed="rId6">
+                          <a:extLst>
+                            <a:ext uri="{28A0092B-C50C-407E-A947-70E740481C1C}">
+                              <a14:useLocalDpi xmlns:a14="http://schemas.microsoft.com/office/drawing/2010/main" val="0"/>
+                            </a:ext>
+                          </a:extLst>
+                        </a:blip>
+                        <a:stretch>
+                          <a:fillRect/>
+                        </a:stretch>
+                      </pic:blipFill>
+                      <pic:spPr>
+                        <a:xfrm>
+                          <a:off x="0" y="0"/>
+                          <a:ext cx="3626485" cy="3626485"/>
+                        </a:xfrm>
+                        <a:prstGeom prst="rect">
+                          <a:avLst/>
+                        </a:prstGeom>
+                      </pic:spPr>
+                    </pic:pic>
+                  </a:graphicData>
+                </a:graphic>
+                <wp14:sizeRelH relativeFrom="page">
+                  <wp14:pctWidth>0</wp14:pctWidth>
+                </wp14:sizeRelH>
+                <wp14:sizeRelV relativeFrom="page">
+                  <wp14:pctHeight>0</wp14:pctHeight>
+                </wp14:sizeRelV>
+              </wp:anchor>
+            </w:drawing>
+          </w:r>
+        </w:p>
+        <w:p>
+          <w:r>
+            <w:rPr>
+              <w:noProof/>
+              <w:color w:val="4472C4" w:themeColor="accent1"/>
+            </w:rPr>
+            <mc:AlternateContent>
+              <mc:Choice Requires="wps">
+                <w:drawing>
+                  <wp:anchor distT="0" distB="0" distL="114300" distR="114300" simplePos="0" relativeHeight="251697152" behindDoc="0" locked="0" layoutInCell="1" allowOverlap="1" wp14:anchorId="08D0810F" wp14:editId="4748F133">
+                    <wp:simplePos x="0" y="0"/>
+                    <wp:positionH relativeFrom="margin">
+                      <wp:posOffset>-161982</wp:posOffset>
+                    </wp:positionH>
+                    <wp:positionV relativeFrom="page">
+                      <wp:posOffset>6269165</wp:posOffset>
+                    </wp:positionV>
+                    <wp:extent cx="6553200" cy="2018995"/>
+                    <wp:effectExtent l="0" t="0" r="2540" b="635"/>
+                    <wp:wrapNone/>
+                    <wp:docPr id="142" name="Text Box 142"/>
+                    <wp:cNvGraphicFramePr/>
+                    <a:graphic xmlns:a="http://schemas.openxmlformats.org/drawingml/2006/main">
+                      <a:graphicData uri="http://schemas.microsoft.com/office/word/2010/wordprocessingShape">
+                        <wps:wsp>
+                          <wps:cNvSpPr txBox="1"/>
+                          <wps:spPr>
+                            <a:xfrm>
+                              <a:off x="0" y="0"/>
+                              <a:ext cx="6553200" cy="2018995"/>
+                            </a:xfrm>
+                            <a:prstGeom prst="rect">
+                              <a:avLst/>
+                            </a:prstGeom>
+                            <a:noFill/>
+                            <a:ln w="6350">
+                              <a:noFill/>
+                            </a:ln>
+                            <a:effectLst/>
+                          </wps:spPr>
+                          <wps:style>
+                            <a:lnRef idx="0">
+                              <a:schemeClr val="accent1"/>
+                            </a:lnRef>
+                            <a:fillRef idx="0">
+                              <a:schemeClr val="accent1"/>
+                            </a:fillRef>
+                            <a:effectRef idx="0">
+                              <a:schemeClr val="accent1"/>
+                            </a:effectRef>
+                            <a:fontRef idx="minor">
+                              <a:schemeClr val="dk1"/>
+                            </a:fontRef>
+                          </wps:style>
+                          <wps:txbx>
+                            <w:txbxContent>
+                              <w:p>
+                                <w:pPr>
+                                  <w:pStyle w:val="NoSpacing"/>
+                                  <w:spacing w:after="40"/>
+                                  <w:jc w:val="center"/>
+                                  <w:rPr>
+                                    <w:caps/>
+                                    <w:sz w:val="28"/>
+                                    <w:szCs w:val="28"/>
+                                  </w:rPr>
+                                </w:pPr>
+                              </w:p>
+                              <w:p>
+                                <w:pPr>
+                                  <w:pStyle w:val="NoSpacing"/>
+                                  <w:jc w:val="center"/>
+                                </w:pPr>
+                                <w:sdt>
+                                  <w:sdtPr>
+                                    <w:rPr>
+                                      <w:caps/>
+                                    </w:rPr>
+                                    <w:alias w:val="Company"/>
+                                    <w:tag w:val=""/>
+                                    <w:id w:val="1390145197"/>
+                                    <w:dataBinding w:prefixMappings="xmlns:ns0='http://schemas.openxmlformats.org/officeDocument/2006/extended-properties' " w:xpath="/ns0:Properties[1]/ns0:Company[1]" w:storeItemID="{6668398D-A668-4E3E-A5EB-62B293D839F1}"/>
+                                    <w:text/>
+                                  </w:sdtPr>
+                                  <w:sdtContent>
+                                    <w:r>
+                                      <w:rPr>
+                                        <w:caps/>
+                                      </w:rPr>
+                                      <w:t>Name: Ethan Southall</w:t>
+                                    </w:r>
+                                  </w:sdtContent>
+                                </w:sdt>
+                              </w:p>
+                              <w:p>
+                                <w:pPr>
+                                  <w:pStyle w:val="NoSpacing"/>
+                                  <w:jc w:val="center"/>
+                                </w:pPr>
+                                <w:r>
+                                  <w:t>Student Number: s4911672</w:t>
+                                </w:r>
+                              </w:p>
+                              <w:p>
+                                <w:pPr>
+                                  <w:pStyle w:val="NoSpacing"/>
+                                  <w:jc w:val="center"/>
+                                </w:pPr>
+                                <w:r>
+                                  <w:t>4</w:t>
+                                </w:r>
+                                <w:r>
+                                  <w:rPr>
+                                    <w:vertAlign w:val="superscript"/>
+                                  </w:rPr>
+                                  <w:t>th</w:t>
+                                </w:r>
+                                <w:r>
+                                  <w:t xml:space="preserve"> November 2018</w:t>
+                                </w:r>
+                              </w:p>
+                            </w:txbxContent>
+                          </wps:txbx>
+                          <wps:bodyPr rot="0" spcFirstLastPara="0" vertOverflow="overflow" horzOverflow="overflow" vert="horz" wrap="square" lIns="0" tIns="0" rIns="0" bIns="0" numCol="1" spcCol="0" rtlCol="0" fromWordArt="0" anchor="b" anchorCtr="0" forceAA="0" compatLnSpc="1">
+                            <a:prstTxWarp prst="textNoShape">
+                              <a:avLst/>
+                            </a:prstTxWarp>
+                            <a:noAutofit/>
+                          </wps:bodyPr>
+                        </wps:wsp>
+                      </a:graphicData>
+                    </a:graphic>
+                    <wp14:sizeRelH relativeFrom="margin">
+                      <wp14:pctWidth>100000</wp14:pctWidth>
+                    </wp14:sizeRelH>
+                    <wp14:sizeRelV relativeFrom="margin">
+                      <wp14:pctHeight>0</wp14:pctHeight>
+                    </wp14:sizeRelV>
+                  </wp:anchor>
+                </w:drawing>
+              </mc:Choice>
+              <mc:Fallback>
+                <w:pict>
+                  <v:shapetype w14:anchorId="08D0810F" id="_x0000_t202" coordsize="21600,21600" o:spt="202" path="m,l,21600r21600,l21600,xe">
+                    <v:stroke joinstyle="miter"/>
+                    <v:path gradientshapeok="t" o:connecttype="rect"/>
+                  </v:shapetype>
+                  <v:shape id="Text Box 142" o:spid="_x0000_s1026" type="#_x0000_t202" style="position:absolute;margin-left:-12.75pt;margin-top:493.65pt;width:516pt;height:159pt;z-index:251697152;visibility:visible;mso-wrap-style:square;mso-width-percent:1000;mso-height-percent:0;mso-wrap-distance-left:9pt;mso-wrap-distance-top:0;mso-wrap-distance-right:9pt;mso-wrap-distance-bottom:0;mso-position-horizontal:absolute;mso-position-horizontal-relative:margin;mso-position-vertical:absolute;mso-position-vertical-relative:page;mso-width-percent:1000;mso-height-percent:0;mso-width-relative:margin;mso-height-relative:margin;v-text-anchor:bottom" o:gfxdata="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" filled="f" stroked="f" strokeweight=".5pt">
+                    <v:textbox inset="0,0,0,0">
+                      <w:txbxContent>
+                        <w:p>
+                          <w:pPr>
+                            <w:pStyle w:val="NoSpacing"/>
+                            <w:spacing w:after="40"/>
+                            <w:jc w:val="center"/>
+                            <w:rPr>
+                              <w:caps/>
+                              <w:sz w:val="28"/>
+                              <w:szCs w:val="28"/>
+                            </w:rPr>
+                          </w:pPr>
+                        </w:p>
+                        <w:p>
+                          <w:pPr>
+                            <w:pStyle w:val="NoSpacing"/>
+                            <w:jc w:val="center"/>
+                          </w:pPr>
+                          <w:sdt>
+                            <w:sdtPr>
+                              <w:rPr>
+                                <w:caps/>
+                              </w:rPr>
+                              <w:alias w:val="Company"/>
+                              <w:tag w:val=""/>
+                              <w:id w:val="1390145197"/>
+                              <w:dataBinding w:prefixMappings="xmlns:ns0='http://schemas.openxmlformats.org/officeDocument/2006/extended-properties' " w:xpath="/ns0:Properties[1]/ns0:Company[1]" w:storeItemID="{6668398D-A668-4E3E-A5EB-62B293D839F1}"/>
+                              <w:text/>
+                            </w:sdtPr>
+                            <w:sdtContent>
+                              <w:r>
+                                <w:rPr>
+                                  <w:caps/>
+                                </w:rPr>
+                                <w:t>Name: Ethan Southall</w:t>
+                              </w:r>
+                            </w:sdtContent>
+                          </w:sdt>
+                        </w:p>
+                        <w:p>
+                          <w:pPr>
+                            <w:pStyle w:val="NoSpacing"/>
+                            <w:jc w:val="center"/>
+                          </w:pPr>
+                          <w:r>
+                            <w:t>Student Number: s4911672</w:t>
+                          </w:r>
+                        </w:p>
+                        <w:p>
+                          <w:pPr>
+                            <w:pStyle w:val="NoSpacing"/>
+                            <w:jc w:val="center"/>
+                          </w:pPr>
+                          <w:r>
+                            <w:t>4</w:t>
+                          </w:r>
+                          <w:r>
+                            <w:rPr>
+                              <w:vertAlign w:val="superscript"/>
+                            </w:rPr>
+                            <w:t>th</w:t>
+                          </w:r>
+                          <w:r>
+                            <w:t xml:space="preserve"> November 2018</w:t>
+                          </w:r>
+                        </w:p>
+                      </w:txbxContent>
+                    </v:textbox>
+                    <w10:wrap anchorx="margin" anchory="page"/>
+                  </v:shape>
+                </w:pict>
+              </mc:Fallback>
+            </mc:AlternateContent>
+          </w:r>
+          <w:r>
+            <w:br w:type="page"/>
+          </w:r>
+        </w:p>
+      </w:sdtContent>
+    </w:sdt>
     <w:p>
       <w:pPr>
         <w:pStyle w:val="Heading1"/>
       </w:pPr>
       <w:r>
+        <w:lastRenderedPageBreak/>
         <w:t>Game Design / Ideas</w:t>
       </w:r>
     </w:p>
     <w:p>
       <w:r>
-        <w:t>This game is set in Egypt and plays upon the idea of “The mummy’s curse” and this uses a lot of desert themed assets</w:t>
+        <w:t>This game is set in Egypt and plays upon the idea of “The mummy’s curse” and th</w:t>
+      </w:r>
+      <w:r>
+        <w:t>us</w:t>
+      </w:r>
+      <w:r>
+        <w:t xml:space="preserve"> uses a lot of desert themed assets</w:t>
       </w:r>
       <w:r>
         <w:t xml:space="preserve">. </w:t>
@@ -33,7 +453,37 @@
         <w:t xml:space="preserve">. </w:t>
       </w:r>
       <w:r>
-        <w:t>Future work could include a “Grave Robber” as a hostile character who will attack the player and will thus deal damage to the player, forcing the game to end when the player’s health has been depleted.</w:t>
+        <w:t>Future work could include a “Grave Robber” as a hostile character who will attack the player and will thus deal damage to the player, forcing the game to end when the player’s health has been depleted</w:t>
+      </w:r>
+      <w:bookmarkStart w:id="0" w:name="_GoBack"/>
+      <w:bookmarkEnd w:id="0"/>
+      <w:r>
+        <w:t xml:space="preserve">. </w:t>
+      </w:r>
+      <w:r>
+        <w:t xml:space="preserve">The reasoning behind make </w:t>
+      </w:r>
+      <w:r>
+        <w:t xml:space="preserve">a collectible gathering game as opposed to a first-person shooter or a racer, is that the </w:t>
+      </w:r>
+      <w:proofErr w:type="spellStart"/>
+      <w:r>
+        <w:t>navmesh</w:t>
+      </w:r>
+      <w:proofErr w:type="spellEnd"/>
+      <w:r>
+        <w:t xml:space="preserve"> lends itself very well to point and click games, those other 2 genres mentioned above require more precise controls, which this </w:t>
+      </w:r>
+      <w:proofErr w:type="spellStart"/>
+      <w:r>
+        <w:t>navmesh</w:t>
+      </w:r>
+      <w:proofErr w:type="spellEnd"/>
+      <w:r>
+        <w:t xml:space="preserve"> does not provide</w:t>
+      </w:r>
+      <w:r>
+        <w:t>.</w:t>
       </w:r>
     </w:p>
     <w:p/>
@@ -101,7 +551,7 @@
                     <pic:cNvPicPr/>
                   </pic:nvPicPr>
                   <pic:blipFill>
-                    <a:blip r:embed="rId5" cstate="print">
+                    <a:blip r:embed="rId7" cstate="print">
                       <a:extLst>
                         <a:ext uri="{28A0092B-C50C-407E-A947-70E740481C1C}">
                           <a14:useLocalDpi xmlns:a14="http://schemas.microsoft.com/office/drawing/2010/main" val="0"/>
@@ -169,7 +619,7 @@
                     <pic:cNvPicPr/>
                   </pic:nvPicPr>
                   <pic:blipFill>
-                    <a:blip r:embed="rId6" cstate="print">
+                    <a:blip r:embed="rId8" cstate="print">
                       <a:extLst>
                         <a:ext uri="{28A0092B-C50C-407E-A947-70E740481C1C}">
                           <a14:useLocalDpi xmlns:a14="http://schemas.microsoft.com/office/drawing/2010/main" val="0"/>
@@ -299,11 +749,7 @@
           </mc:Choice>
           <mc:Fallback>
             <w:pict>
-              <v:shapetype w14:anchorId="230C03FB" id="_x0000_t202" coordsize="21600,21600" o:spt="202" path="m,l,21600r21600,l21600,xe">
-                <v:stroke joinstyle="miter"/>
-                <v:path gradientshapeok="t" o:connecttype="rect"/>
-              </v:shapetype>
-              <v:shape id="Text Box 4" o:spid="_x0000_s1026" type="#_x0000_t202" style="position:absolute;margin-left:284.75pt;margin-top:14.6pt;width:259.85pt;height:.05pt;z-index:-251653120;visibility:visible;mso-wrap-style:square;mso-wrap-distance-left:9pt;mso-wrap-distance-top:0;mso-wrap-distance-right:9pt;mso-wrap-distance-bottom:0;mso-position-horizontal:absolute;mso-position-horizontal-relative:page;mso-position-vertical:absolute;mso-position-vertical-relative:text;v-text-anchor:top" o:gfxdata="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" stroked="f">
+              <v:shape w14:anchorId="230C03FB" id="Text Box 4" o:spid="_x0000_s1027" type="#_x0000_t202" style="position:absolute;margin-left:284.75pt;margin-top:14.6pt;width:259.85pt;height:.05pt;z-index:-251653120;visibility:visible;mso-wrap-style:square;mso-wrap-distance-left:9pt;mso-wrap-distance-top:0;mso-wrap-distance-right:9pt;mso-wrap-distance-bottom:0;mso-position-horizontal:absolute;mso-position-horizontal-relative:page;mso-position-vertical:absolute;mso-position-vertical-relative:text;v-text-anchor:top" o:gfxdata="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" stroked="f">
                 <v:textbox style="mso-fit-shape-to-text:t" inset="0,0,0,0">
                   <w:txbxContent>
                     <w:p>
@@ -417,7 +863,7 @@
           </mc:Choice>
           <mc:Fallback>
             <w:pict>
-              <v:shape w14:anchorId="47328E06" id="Text Box 2" o:spid="_x0000_s1027" type="#_x0000_t202" style="position:absolute;margin-left:8.1pt;margin-top:.75pt;width:186.25pt;height:.05pt;z-index:251660288;visibility:visible;mso-wrap-style:square;mso-wrap-distance-left:9pt;mso-wrap-distance-top:0;mso-wrap-distance-right:9pt;mso-wrap-distance-bottom:0;mso-position-horizontal:absolute;mso-position-horizontal-relative:text;mso-position-vertical:absolute;mso-position-vertical-relative:text;v-text-anchor:top" o:gfxdata="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" stroked="f">
+              <v:shape w14:anchorId="47328E06" id="Text Box 2" o:spid="_x0000_s1028" type="#_x0000_t202" style="position:absolute;margin-left:8.1pt;margin-top:.75pt;width:186.25pt;height:.05pt;z-index:251660288;visibility:visible;mso-wrap-style:square;mso-wrap-distance-left:9pt;mso-wrap-distance-top:0;mso-wrap-distance-right:9pt;mso-wrap-distance-bottom:0;mso-position-horizontal:absolute;mso-position-horizontal-relative:text;mso-position-vertical:absolute;mso-position-vertical-relative:text;v-text-anchor:top" o:gfxdata="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" stroked="f">
                 <v:textbox style="mso-fit-shape-to-text:t" inset="0,0,0,0">
                   <w:txbxContent>
                     <w:p>
@@ -455,13 +901,11 @@
       <w:r>
         <w:t xml:space="preserve">The first </w:t>
       </w:r>
-      <w:proofErr w:type="spellStart"/>
-      <w:r>
-        <w:t>LoFi</w:t>
-      </w:r>
-      <w:proofErr w:type="spellEnd"/>
-      <w:r>
-        <w:t xml:space="preserve"> HUD </w:t>
+      <w:r>
+        <w:t xml:space="preserve">low-fidelity </w:t>
+      </w:r>
+      <w:r>
+        <w:t xml:space="preserve">HUD </w:t>
       </w:r>
       <w:r>
         <w:t xml:space="preserve">(figure 1) </w:t>
@@ -566,7 +1010,7 @@
                     <pic:cNvPicPr/>
                   </pic:nvPicPr>
                   <pic:blipFill>
-                    <a:blip r:embed="rId7" cstate="print">
+                    <a:blip r:embed="rId9" cstate="print">
                       <a:extLst>
                         <a:ext uri="{28A0092B-C50C-407E-A947-70E740481C1C}">
                           <a14:useLocalDpi xmlns:a14="http://schemas.microsoft.com/office/drawing/2010/main" val="0"/>
@@ -640,7 +1084,7 @@
                     </pic:cNvPicPr>
                   </pic:nvPicPr>
                   <pic:blipFill>
-                    <a:blip r:embed="rId8" cstate="print">
+                    <a:blip r:embed="rId10" cstate="print">
                       <a:extLst>
                         <a:ext uri="{28A0092B-C50C-407E-A947-70E740481C1C}">
                           <a14:useLocalDpi xmlns:a14="http://schemas.microsoft.com/office/drawing/2010/main" val="0"/>
@@ -762,7 +1206,7 @@
           </mc:Choice>
           <mc:Fallback>
             <w:pict>
-              <v:shape w14:anchorId="6F26A9E1" id="Text Box 8" o:spid="_x0000_s1028" type="#_x0000_t202" style="position:absolute;margin-left:238.9pt;margin-top:144.05pt;width:216.25pt;height:.05pt;z-index:-251646976;visibility:visible;mso-wrap-style:square;mso-wrap-distance-left:9pt;mso-wrap-distance-top:0;mso-wrap-distance-right:9pt;mso-wrap-distance-bottom:0;mso-position-horizontal:absolute;mso-position-horizontal-relative:text;mso-position-vertical:absolute;mso-position-vertical-relative:text;v-text-anchor:top" o:gfxdata="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" stroked="f">
+              <v:shape w14:anchorId="6F26A9E1" id="Text Box 8" o:spid="_x0000_s1029" type="#_x0000_t202" style="position:absolute;margin-left:238.9pt;margin-top:144.05pt;width:216.25pt;height:.05pt;z-index:-251646976;visibility:visible;mso-wrap-style:square;mso-wrap-distance-left:9pt;mso-wrap-distance-top:0;mso-wrap-distance-right:9pt;mso-wrap-distance-bottom:0;mso-position-horizontal:absolute;mso-position-horizontal-relative:text;mso-position-vertical:absolute;mso-position-vertical-relative:text;v-text-anchor:top" o:gfxdata="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" stroked="f">
                 <v:textbox style="mso-fit-shape-to-text:t" inset="0,0,0,0">
                   <w:txbxContent>
                     <w:p>
@@ -868,7 +1312,7 @@
           </mc:Choice>
           <mc:Fallback>
             <w:pict>
-              <v:shape w14:anchorId="771DB605" id="Text Box 6" o:spid="_x0000_s1029" type="#_x0000_t202" style="position:absolute;margin-left:0;margin-top:.25pt;width:205.1pt;height:.05pt;z-index:-251650048;visibility:visible;mso-wrap-style:square;mso-wrap-distance-left:9pt;mso-wrap-distance-top:0;mso-wrap-distance-right:9pt;mso-wrap-distance-bottom:0;mso-position-horizontal:left;mso-position-horizontal-relative:margin;mso-position-vertical:absolute;mso-position-vertical-relative:text;v-text-anchor:top" o:gfxdata="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" stroked="f">
+              <v:shape w14:anchorId="771DB605" id="Text Box 6" o:spid="_x0000_s1030" type="#_x0000_t202" style="position:absolute;margin-left:0;margin-top:.25pt;width:205.1pt;height:.05pt;z-index:-251650048;visibility:visible;mso-wrap-style:square;mso-wrap-distance-left:9pt;mso-wrap-distance-top:0;mso-wrap-distance-right:9pt;mso-wrap-distance-bottom:0;mso-position-horizontal:left;mso-position-horizontal-relative:margin;mso-position-vertical:absolute;mso-position-vertical-relative:text;v-text-anchor:top" o:gfxdata="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" stroked="f">
                 <v:textbox style="mso-fit-shape-to-text:t" inset="0,0,0,0">
                   <w:txbxContent>
                     <w:p>
@@ -941,7 +1385,7 @@
                     <pic:cNvPicPr/>
                   </pic:nvPicPr>
                   <pic:blipFill>
-                    <a:blip r:embed="rId9" cstate="print">
+                    <a:blip r:embed="rId11" cstate="print">
                       <a:extLst>
                         <a:ext uri="{28A0092B-C50C-407E-A947-70E740481C1C}">
                           <a14:useLocalDpi xmlns:a14="http://schemas.microsoft.com/office/drawing/2010/main" val="0"/>
@@ -1031,7 +1475,7 @@
                     <pic:cNvPicPr/>
                   </pic:nvPicPr>
                   <pic:blipFill>
-                    <a:blip r:embed="rId10" cstate="print">
+                    <a:blip r:embed="rId12" cstate="print">
                       <a:extLst>
                         <a:ext uri="{28A0092B-C50C-407E-A947-70E740481C1C}">
                           <a14:useLocalDpi xmlns:a14="http://schemas.microsoft.com/office/drawing/2010/main" val="0"/>
@@ -1138,7 +1582,7 @@
           </mc:Choice>
           <mc:Fallback>
             <w:pict>
-              <v:shape w14:anchorId="579EE66D" id="Text Box 12" o:spid="_x0000_s1030" type="#_x0000_t202" style="position:absolute;margin-left:230.75pt;margin-top:182pt;width:188pt;height:.05pt;z-index:-251640832;visibility:visible;mso-wrap-style:square;mso-wrap-distance-left:9pt;mso-wrap-distance-top:0;mso-wrap-distance-right:9pt;mso-wrap-distance-bottom:0;mso-position-horizontal:absolute;mso-position-horizontal-relative:text;mso-position-vertical:absolute;mso-position-vertical-relative:text;v-text-anchor:top" o:gfxdata="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" stroked="f">
+              <v:shape w14:anchorId="579EE66D" id="Text Box 12" o:spid="_x0000_s1031" type="#_x0000_t202" style="position:absolute;margin-left:230.75pt;margin-top:182pt;width:188pt;height:.05pt;z-index:-251640832;visibility:visible;mso-wrap-style:square;mso-wrap-distance-left:9pt;mso-wrap-distance-top:0;mso-wrap-distance-right:9pt;mso-wrap-distance-bottom:0;mso-position-horizontal:absolute;mso-position-horizontal-relative:text;mso-position-vertical:absolute;mso-position-vertical-relative:text;v-text-anchor:top" o:gfxdata="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" stroked="f">
                 <v:textbox style="mso-fit-shape-to-text:t" inset="0,0,0,0">
                   <w:txbxContent>
                     <w:p>
@@ -1236,7 +1680,7 @@
           </mc:Choice>
           <mc:Fallback>
             <w:pict>
-              <v:shape w14:anchorId="3A3666C9" id="Text Box 11" o:spid="_x0000_s1031" type="#_x0000_t202" style="position:absolute;margin-left:-13.9pt;margin-top:182pt;width:212.35pt;height:.05pt;z-index:-251642880;visibility:visible;mso-wrap-style:square;mso-wrap-distance-left:9pt;mso-wrap-distance-top:0;mso-wrap-distance-right:9pt;mso-wrap-distance-bottom:0;mso-position-horizontal:absolute;mso-position-horizontal-relative:margin;mso-position-vertical:absolute;mso-position-vertical-relative:text;v-text-anchor:top" o:gfxdata="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" stroked="f">
+              <v:shape w14:anchorId="3A3666C9" id="Text Box 11" o:spid="_x0000_s1032" type="#_x0000_t202" style="position:absolute;margin-left:-13.9pt;margin-top:182pt;width:212.35pt;height:.05pt;z-index:-251642880;visibility:visible;mso-wrap-style:square;mso-wrap-distance-left:9pt;mso-wrap-distance-top:0;mso-wrap-distance-right:9pt;mso-wrap-distance-bottom:0;mso-position-horizontal:absolute;mso-position-horizontal-relative:margin;mso-position-vertical:absolute;mso-position-vertical-relative:text;v-text-anchor:top" o:gfxdata="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" stroked="f">
                 <v:textbox style="mso-fit-shape-to-text:t" inset="0,0,0,0">
                   <w:txbxContent>
                     <w:p>
@@ -1313,7 +1757,7 @@
                     <pic:cNvPicPr/>
                   </pic:nvPicPr>
                   <pic:blipFill>
-                    <a:blip r:embed="rId11" cstate="print">
+                    <a:blip r:embed="rId13" cstate="print">
                       <a:extLst>
                         <a:ext uri="{28A0092B-C50C-407E-A947-70E740481C1C}">
                           <a14:useLocalDpi xmlns:a14="http://schemas.microsoft.com/office/drawing/2010/main" val="0"/>
@@ -1381,7 +1825,7 @@
                     <pic:cNvPicPr/>
                   </pic:nvPicPr>
                   <pic:blipFill>
-                    <a:blip r:embed="rId12" cstate="print">
+                    <a:blip r:embed="rId14" cstate="print">
                       <a:extLst>
                         <a:ext uri="{28A0092B-C50C-407E-A947-70E740481C1C}">
                           <a14:useLocalDpi xmlns:a14="http://schemas.microsoft.com/office/drawing/2010/main" val="0"/>
@@ -1520,7 +1964,7 @@
           </mc:Choice>
           <mc:Fallback>
             <w:pict>
-              <v:shape w14:anchorId="5D2DB3ED" id="Text Box 17" o:spid="_x0000_s1032" type="#_x0000_t202" style="position:absolute;margin-left:211.95pt;margin-top:15.7pt;width:202.75pt;height:.05pt;z-index:-251633664;visibility:visible;mso-wrap-style:square;mso-wrap-distance-left:9pt;mso-wrap-distance-top:0;mso-wrap-distance-right:9pt;mso-wrap-distance-bottom:0;mso-position-horizontal:absolute;mso-position-horizontal-relative:margin;mso-position-vertical:absolute;mso-position-vertical-relative:text;v-text-anchor:top" o:gfxdata="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" stroked="f">
+              <v:shape w14:anchorId="5D2DB3ED" id="Text Box 17" o:spid="_x0000_s1033" type="#_x0000_t202" style="position:absolute;margin-left:211.95pt;margin-top:15.7pt;width:202.75pt;height:.05pt;z-index:-251633664;visibility:visible;mso-wrap-style:square;mso-wrap-distance-left:9pt;mso-wrap-distance-top:0;mso-wrap-distance-right:9pt;mso-wrap-distance-bottom:0;mso-position-horizontal:absolute;mso-position-horizontal-relative:margin;mso-position-vertical:absolute;mso-position-vertical-relative:text;v-text-anchor:top" o:gfxdata="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" stroked="f">
                 <v:textbox style="mso-fit-shape-to-text:t" inset="0,0,0,0">
                   <w:txbxContent>
                     <w:p>
@@ -1627,7 +2071,7 @@
           </mc:Choice>
           <mc:Fallback>
             <w:pict>
-              <v:shape w14:anchorId="4AE5919C" id="Text Box 15" o:spid="_x0000_s1033" type="#_x0000_t202" style="position:absolute;margin-left:0;margin-top:19.7pt;width:202.75pt;height:.05pt;z-index:-251636736;visibility:visible;mso-wrap-style:square;mso-wrap-distance-left:9pt;mso-wrap-distance-top:0;mso-wrap-distance-right:9pt;mso-wrap-distance-bottom:0;mso-position-horizontal:left;mso-position-horizontal-relative:margin;mso-position-vertical:absolute;mso-position-vertical-relative:text;v-text-anchor:top" o:gfxdata="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" stroked="f">
+              <v:shape w14:anchorId="4AE5919C" id="Text Box 15" o:spid="_x0000_s1034" type="#_x0000_t202" style="position:absolute;margin-left:0;margin-top:19.7pt;width:202.75pt;height:.05pt;z-index:-251636736;visibility:visible;mso-wrap-style:square;mso-wrap-distance-left:9pt;mso-wrap-distance-top:0;mso-wrap-distance-right:9pt;mso-wrap-distance-bottom:0;mso-position-horizontal:left;mso-position-horizontal-relative:margin;mso-position-vertical:absolute;mso-position-vertical-relative:text;v-text-anchor:top" o:gfxdata="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" stroked="f">
                 <v:textbox style="mso-fit-shape-to-text:t" inset="0,0,0,0">
                   <w:txbxContent>
                     <w:p>
@@ -1710,7 +2154,7 @@
                     </pic:cNvPicPr>
                   </pic:nvPicPr>
                   <pic:blipFill>
-                    <a:blip r:embed="rId13" cstate="print">
+                    <a:blip r:embed="rId15" cstate="print">
                       <a:extLst>
                         <a:ext uri="{28A0092B-C50C-407E-A947-70E740481C1C}">
                           <a14:useLocalDpi xmlns:a14="http://schemas.microsoft.com/office/drawing/2010/main" val="0"/>
@@ -1822,7 +2266,7 @@
           </mc:Choice>
           <mc:Fallback>
             <w:pict>
-              <v:shape w14:anchorId="52521DF0" id="Text Box 22" o:spid="_x0000_s1034" type="#_x0000_t202" style="position:absolute;margin-left:-2.25pt;margin-top:121.6pt;width:187.75pt;height:.05pt;z-index:-251627520;visibility:visible;mso-wrap-style:square;mso-wrap-distance-left:9pt;mso-wrap-distance-top:0;mso-wrap-distance-right:9pt;mso-wrap-distance-bottom:0;mso-position-horizontal:absolute;mso-position-horizontal-relative:text;mso-position-vertical:absolute;mso-position-vertical-relative:text;v-text-anchor:top" o:gfxdata="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" stroked="f">
+              <v:shape w14:anchorId="52521DF0" id="Text Box 22" o:spid="_x0000_s1035" type="#_x0000_t202" style="position:absolute;margin-left:-2.25pt;margin-top:121.6pt;width:187.75pt;height:.05pt;z-index:-251627520;visibility:visible;mso-wrap-style:square;mso-wrap-distance-left:9pt;mso-wrap-distance-top:0;mso-wrap-distance-right:9pt;mso-wrap-distance-bottom:0;mso-position-horizontal:absolute;mso-position-horizontal-relative:text;mso-position-vertical:absolute;mso-position-vertical-relative:text;v-text-anchor:top" o:gfxdata="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" stroked="f">
                 <v:textbox style="mso-fit-shape-to-text:t" inset="0,0,0,0">
                   <w:txbxContent>
                     <w:p>
@@ -1882,7 +2326,7 @@
                     </pic:cNvPicPr>
                   </pic:nvPicPr>
                   <pic:blipFill>
-                    <a:blip r:embed="rId14" cstate="print">
+                    <a:blip r:embed="rId16" cstate="print">
                       <a:extLst>
                         <a:ext uri="{28A0092B-C50C-407E-A947-70E740481C1C}">
                           <a14:useLocalDpi xmlns:a14="http://schemas.microsoft.com/office/drawing/2010/main" val="0"/>
@@ -2009,7 +2453,7 @@
           </mc:Choice>
           <mc:Fallback>
             <w:pict>
-              <v:shape w14:anchorId="24136FA0" id="Text Box 23" o:spid="_x0000_s1035" type="#_x0000_t202" style="position:absolute;margin-left:241.75pt;margin-top:9.75pt;width:187.75pt;height:.05pt;z-index:-251625472;visibility:visible;mso-wrap-style:square;mso-wrap-distance-left:9pt;mso-wrap-distance-top:0;mso-wrap-distance-right:9pt;mso-wrap-distance-bottom:0;mso-position-horizontal:absolute;mso-position-horizontal-relative:text;mso-position-vertical:absolute;mso-position-vertical-relative:text;v-text-anchor:top" o:gfxdata="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" stroked="f">
+              <v:shape w14:anchorId="24136FA0" id="Text Box 23" o:spid="_x0000_s1036" type="#_x0000_t202" style="position:absolute;margin-left:241.75pt;margin-top:9.75pt;width:187.75pt;height:.05pt;z-index:-251625472;visibility:visible;mso-wrap-style:square;mso-wrap-distance-left:9pt;mso-wrap-distance-top:0;mso-wrap-distance-right:9pt;mso-wrap-distance-bottom:0;mso-position-horizontal:absolute;mso-position-horizontal-relative:text;mso-position-vertical:absolute;mso-position-vertical-relative:text;v-text-anchor:top" o:gfxdata="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" stroked="f">
                 <v:textbox style="mso-fit-shape-to-text:t" inset="0,0,0,0">
                   <w:txbxContent>
                     <w:p>
@@ -2082,7 +2526,7 @@
                     <pic:cNvPicPr/>
                   </pic:nvPicPr>
                   <pic:blipFill>
-                    <a:blip r:embed="rId15" cstate="print">
+                    <a:blip r:embed="rId17" cstate="print">
                       <a:extLst>
                         <a:ext uri="{28A0092B-C50C-407E-A947-70E740481C1C}">
                           <a14:useLocalDpi xmlns:a14="http://schemas.microsoft.com/office/drawing/2010/main" val="0"/>
@@ -2150,7 +2594,7 @@
                     <pic:cNvPicPr/>
                   </pic:nvPicPr>
                   <pic:blipFill>
-                    <a:blip r:embed="rId16" cstate="print">
+                    <a:blip r:embed="rId18" cstate="print">
                       <a:extLst>
                         <a:ext uri="{28A0092B-C50C-407E-A947-70E740481C1C}">
                           <a14:useLocalDpi xmlns:a14="http://schemas.microsoft.com/office/drawing/2010/main" val="0"/>
@@ -2273,7 +2717,7 @@
           </mc:Choice>
           <mc:Fallback>
             <w:pict>
-              <v:shape w14:anchorId="26AFC8E3" id="Text Box 25" o:spid="_x0000_s1036" type="#_x0000_t202" style="position:absolute;margin-left:231.35pt;margin-top:9.2pt;width:187.75pt;height:.05pt;z-index:-251621376;visibility:visible;mso-wrap-style:square;mso-wrap-distance-left:9pt;mso-wrap-distance-top:0;mso-wrap-distance-right:9pt;mso-wrap-distance-bottom:0;mso-position-horizontal:absolute;mso-position-horizontal-relative:text;mso-position-vertical:absolute;mso-position-vertical-relative:text;v-text-anchor:top" o:gfxdata="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" stroked="f">
+              <v:shape w14:anchorId="26AFC8E3" id="Text Box 25" o:spid="_x0000_s1037" type="#_x0000_t202" style="position:absolute;margin-left:231.35pt;margin-top:9.2pt;width:187.75pt;height:.05pt;z-index:-251621376;visibility:visible;mso-wrap-style:square;mso-wrap-distance-left:9pt;mso-wrap-distance-top:0;mso-wrap-distance-right:9pt;mso-wrap-distance-bottom:0;mso-position-horizontal:absolute;mso-position-horizontal-relative:text;mso-position-vertical:absolute;mso-position-vertical-relative:text;v-text-anchor:top" o:gfxdata="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" stroked="f">
                 <v:textbox style="mso-fit-shape-to-text:t" inset="0,0,0,0">
                   <w:txbxContent>
                     <w:p>
@@ -2388,7 +2832,7 @@
           </mc:Choice>
           <mc:Fallback>
             <w:pict>
-              <v:shape w14:anchorId="0D30B0BC" id="Text Box 24" o:spid="_x0000_s1037" type="#_x0000_t202" style="position:absolute;margin-left:-13.8pt;margin-top:9.2pt;width:187.75pt;height:.05pt;z-index:-251623424;visibility:visible;mso-wrap-style:square;mso-wrap-distance-left:9pt;mso-wrap-distance-top:0;mso-wrap-distance-right:9pt;mso-wrap-distance-bottom:0;mso-position-horizontal:absolute;mso-position-horizontal-relative:text;mso-position-vertical:absolute;mso-position-vertical-relative:text;v-text-anchor:top" o:gfxdata="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" stroked="f">
+              <v:shape w14:anchorId="0D30B0BC" id="Text Box 24" o:spid="_x0000_s1038" type="#_x0000_t202" style="position:absolute;margin-left:-13.8pt;margin-top:9.2pt;width:187.75pt;height:.05pt;z-index:-251623424;visibility:visible;mso-wrap-style:square;mso-wrap-distance-left:9pt;mso-wrap-distance-top:0;mso-wrap-distance-right:9pt;mso-wrap-distance-bottom:0;mso-position-horizontal:absolute;mso-position-horizontal-relative:text;mso-position-vertical:absolute;mso-position-vertical-relative:text;v-text-anchor:top" o:gfxdata="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" stroked="f">
                 <v:textbox style="mso-fit-shape-to-text:t" inset="0,0,0,0">
                   <w:txbxContent>
                     <w:p>
@@ -2443,11 +2887,9 @@
       <w:r>
         <w:t xml:space="preserve">the </w:t>
       </w:r>
-      <w:proofErr w:type="gramStart"/>
-      <w:r>
-        <w:t>high fidelity</w:t>
-      </w:r>
-      <w:proofErr w:type="gramEnd"/>
+      <w:r>
+        <w:t>high-fidelity</w:t>
+      </w:r>
       <w:r>
         <w:t xml:space="preserve"> prototypes.</w:t>
       </w:r>
@@ -2474,10 +2916,7 @@
         <w:t xml:space="preserve">, they can still feel proud of what they accomplish. </w:t>
       </w:r>
     </w:p>
-    <w:p>
-      <w:bookmarkStart w:id="0" w:name="_GoBack"/>
-      <w:bookmarkEnd w:id="0"/>
-    </w:p>
+    <w:p/>
     <w:p>
       <w:pPr>
         <w:pStyle w:val="Heading1"/>
@@ -2607,7 +3046,7 @@
         </w:rPr>
         <w:t xml:space="preserve"> evaluation of user interfaces [online]. Available at: </w:t>
       </w:r>
-      <w:hyperlink r:id="rId17" w:history="1">
+      <w:hyperlink r:id="rId19" w:history="1">
         <w:r>
           <w:rPr>
             <w:rStyle w:val="Hyperlink"/>
@@ -2681,7 +3120,7 @@
         </w:rPr>
         <w:t xml:space="preserve"> Mummy, </w:t>
       </w:r>
-      <w:hyperlink r:id="rId18" w:history="1">
+      <w:hyperlink r:id="rId20" w:history="1">
         <w:r>
           <w:rPr>
             <w:rStyle w:val="Hyperlink"/>
@@ -2711,7 +3150,7 @@
         </w:rPr>
         <w:t xml:space="preserve">Broken Vector, Low Poly Survival Essentials, </w:t>
       </w:r>
-      <w:hyperlink r:id="rId19" w:history="1">
+      <w:hyperlink r:id="rId21" w:history="1">
         <w:r>
           <w:rPr>
             <w:rStyle w:val="Hyperlink"/>
@@ -2752,7 +3191,7 @@
         </w:rPr>
         <w:t xml:space="preserve"> Entertainment, Ancient Ruins in the desert – Part  1, </w:t>
       </w:r>
-      <w:hyperlink r:id="rId20" w:history="1">
+      <w:hyperlink r:id="rId22" w:history="1">
         <w:r>
           <w:rPr>
             <w:rStyle w:val="Hyperlink"/>
@@ -2882,7 +3321,7 @@
       <w:r>
         <w:t xml:space="preserve"> </w:t>
       </w:r>
-      <w:hyperlink r:id="rId21" w:history="1">
+      <w:hyperlink r:id="rId23" w:history="1">
         <w:r>
           <w:rPr>
             <w:rStyle w:val="Hyperlink"/>
@@ -2924,7 +3363,7 @@
       <w:r>
         <w:t xml:space="preserve"> </w:t>
       </w:r>
-      <w:hyperlink r:id="rId22" w:history="1">
+      <w:hyperlink r:id="rId24" w:history="1">
         <w:r>
           <w:rPr>
             <w:rStyle w:val="Hyperlink"/>
@@ -2985,7 +3424,7 @@
         </w:rPr>
         <w:t xml:space="preserve">, Available from: </w:t>
       </w:r>
-      <w:hyperlink r:id="rId23" w:history="1">
+      <w:hyperlink r:id="rId25" w:history="1">
         <w:r>
           <w:rPr>
             <w:rStyle w:val="Hyperlink"/>
@@ -3026,7 +3465,7 @@
         </w:rPr>
         <w:t xml:space="preserve">, Blue baby footprints clipart blue baby footprints clip art at [online]. Hasshe.com, Available from: </w:t>
       </w:r>
-      <w:hyperlink r:id="rId24" w:history="1">
+      <w:hyperlink r:id="rId26" w:history="1">
         <w:r>
           <w:rPr>
             <w:rStyle w:val="Hyperlink"/>
@@ -3087,7 +3526,7 @@
         </w:rPr>
         <w:t xml:space="preserve"> broken things [online], Available from: </w:t>
       </w:r>
-      <w:hyperlink r:id="rId25" w:history="1">
+      <w:hyperlink r:id="rId27" w:history="1">
         <w:r>
           <w:rPr>
             <w:rStyle w:val="Hyperlink"/>
@@ -3128,7 +3567,7 @@
         </w:rPr>
         <w:t xml:space="preserve">, Transparent bricks translucent [online], available from: </w:t>
       </w:r>
-      <w:hyperlink r:id="rId26" w:history="1">
+      <w:hyperlink r:id="rId28" w:history="1">
         <w:r>
           <w:rPr>
             <w:rStyle w:val="Hyperlink"/>
@@ -3169,7 +3608,7 @@
         </w:rPr>
         <w:t xml:space="preserve">, Free campfire clipart images [online], available from: </w:t>
       </w:r>
-      <w:hyperlink r:id="rId27" w:history="1">
+      <w:hyperlink r:id="rId29" w:history="1">
         <w:r>
           <w:rPr>
             <w:rStyle w:val="Hyperlink"/>
@@ -3228,7 +3667,7 @@
         </w:rPr>
         <w:t xml:space="preserve">: </w:t>
       </w:r>
-      <w:hyperlink r:id="rId28" w:history="1">
+      <w:hyperlink r:id="rId30" w:history="1">
         <w:r>
           <w:rPr>
             <w:rStyle w:val="Hyperlink"/>
@@ -3269,7 +3708,7 @@
         </w:rPr>
         <w:t xml:space="preserve">, hut picture carnival [online], available from: </w:t>
       </w:r>
-      <w:hyperlink r:id="rId29" w:history="1">
+      <w:hyperlink r:id="rId31" w:history="1">
         <w:r>
           <w:rPr>
             <w:rStyle w:val="Hyperlink"/>
@@ -3311,7 +3750,7 @@
         </w:rPr>
         <w:t xml:space="preserve">, drop water clip art – clip art water drop [online], available from: </w:t>
       </w:r>
-      <w:hyperlink r:id="rId30" w:history="1">
+      <w:hyperlink r:id="rId32" w:history="1">
         <w:r>
           <w:rPr>
             <w:rStyle w:val="Hyperlink"/>
@@ -3341,7 +3780,7 @@
         </w:rPr>
         <w:t xml:space="preserve">Haydanthoigian.net, Tent clipart 15 0 [online], available from: </w:t>
       </w:r>
-      <w:hyperlink r:id="rId31" w:history="1">
+      <w:hyperlink r:id="rId33" w:history="1">
         <w:r>
           <w:rPr>
             <w:rStyle w:val="Hyperlink"/>
@@ -3446,7 +3885,9 @@
     <w:sectPr>
       <w:pgSz w:w="11906" w:h="16838"/>
       <w:pgMar w:top="1440" w:right="1440" w:bottom="1440" w:left="1440" w:header="708" w:footer="708" w:gutter="0"/>
+      <w:pgNumType w:start="0"/>
       <w:cols w:space="708"/>
+      <w:titlePg/>
       <w:docGrid w:linePitch="360"/>
     </w:sectPr>
   </w:body>
@@ -3969,6 +4410,7 @@
   </w:style>
   <w:style w:type="paragraph" w:styleId="NoSpacing">
     <w:name w:val="No Spacing"/>
+    <w:link w:val="NoSpacingChar"/>
     <w:uiPriority w:val="1"/>
     <w:qFormat/>
     <w:rsid w:val="00531327"/>
@@ -4041,7 +4483,602 @@
       <w:shd w:val="clear" w:color="auto" w:fill="E1DFDD"/>
     </w:rPr>
   </w:style>
+  <w:style w:type="character" w:customStyle="1" w:styleId="NoSpacingChar">
+    <w:name w:val="No Spacing Char"/>
+    <w:basedOn w:val="DefaultParagraphFont"/>
+    <w:link w:val="NoSpacing"/>
+    <w:uiPriority w:val="1"/>
+    <w:rsid w:val="00A56F86"/>
+  </w:style>
 </w:styles>
+</file>
+
+<file path=word/glossary/document.xml><?xml version="1.0" encoding="utf-8"?>
+<w:glossaryDocument xmlns:wpc="http://schemas.microsoft.com/office/word/2010/wordprocessingCanvas" xmlns:cx="http://schemas.microsoft.com/office/drawing/2014/chartex" xmlns:cx1="http://schemas.microsoft.com/office/drawing/2015/9/8/chartex" xmlns:cx2="http://schemas.microsoft.com/office/drawing/2015/10/21/chartex" xmlns:cx3="http://schemas.microsoft.com/office/drawing/2016/5/9/chartex" xmlns:cx4="http://schemas.microsoft.com/office/drawing/2016/5/10/chartex" xmlns:cx5="http://schemas.microsoft.com/office/drawing/2016/5/11/chartex" xmlns:cx6="http://schemas.microsoft.com/office/drawing/2016/5/12/chartex" xmlns:cx7="http://schemas.microsoft.com/office/drawing/2016/5/13/chartex" xmlns:cx8="http://schemas.microsoft.com/office/drawing/2016/5/14/chartex" xmlns:mc="http://schemas.openxmlformats.org/markup-compatibility/2006" xmlns:aink="http://schemas.microsoft.com/office/drawing/2016/ink" xmlns:am3d="http://schemas.microsoft.com/office/drawing/2017/model3d" xmlns:o="urn:schemas-microsoft-com:office:office" xmlns:r="http://schemas.openxmlformats.org/officeDocument/2006/relationships" xmlns:m="http://schemas.openxmlformats.org/officeDocument/2006/math" xmlns:v="urn:schemas-microsoft-com:vml" xmlns:wp14="http://schemas.microsoft.com/office/word/2010/wordprocessingDrawing" xmlns:wp="http://schemas.openxmlformats.org/drawingml/2006/wordprocessingDrawing" xmlns:w10="urn:schemas-microsoft-com:office:word" xmlns:w="http://schemas.openxmlformats.org/wordprocessingml/2006/main" xmlns:w14="http://schemas.microsoft.com/office/word/2010/wordml" xmlns:w15="http://schemas.microsoft.com/office/word/2012/wordml" xmlns:w16cid="http://schemas.microsoft.com/office/word/2016/wordml/cid" xmlns:w16se="http://schemas.microsoft.com/office/word/2015/wordml/symex" xmlns:wpg="http://schemas.microsoft.com/office/word/2010/wordprocessingGroup" xmlns:wpi="http://schemas.microsoft.com/office/word/2010/wordprocessingInk" xmlns:wne="http://schemas.microsoft.com/office/word/2006/wordml" xmlns:wps="http://schemas.microsoft.com/office/word/2010/wordprocessingShape" mc:Ignorable="w14 w15 w16se w16cid wp14">
+  <w:docParts>
+    <w:docPart>
+      <w:docPartPr>
+        <w:name w:val="8F54223C18614FDF99D68D7B8E6B52AD"/>
+        <w:category>
+          <w:name w:val="General"/>
+          <w:gallery w:val="placeholder"/>
+        </w:category>
+        <w:types>
+          <w:type w:val="bbPlcHdr"/>
+        </w:types>
+        <w:behaviors>
+          <w:behavior w:val="content"/>
+        </w:behaviors>
+        <w:guid w:val="{D135106B-77EA-401D-AC8A-EAEA0715BB7E}"/>
+      </w:docPartPr>
+      <w:docPartBody>
+        <w:p>
+          <w:pPr>
+            <w:pStyle w:val="8F54223C18614FDF99D68D7B8E6B52AD"/>
+          </w:pPr>
+          <w:r>
+            <w:rPr>
+              <w:rFonts w:asciiTheme="majorHAnsi" w:eastAsiaTheme="majorEastAsia" w:hAnsiTheme="majorHAnsi" w:cstheme="majorBidi"/>
+              <w:caps/>
+              <w:color w:val="4472C4" w:themeColor="accent1"/>
+              <w:sz w:val="80"/>
+              <w:szCs w:val="80"/>
+            </w:rPr>
+            <w:t>[Document title]</w:t>
+          </w:r>
+        </w:p>
+      </w:docPartBody>
+    </w:docPart>
+    <w:docPart>
+      <w:docPartPr>
+        <w:name w:val="6BBDEB9511C8401491DC6B0A9C8DF1BA"/>
+        <w:category>
+          <w:name w:val="General"/>
+          <w:gallery w:val="placeholder"/>
+        </w:category>
+        <w:types>
+          <w:type w:val="bbPlcHdr"/>
+        </w:types>
+        <w:behaviors>
+          <w:behavior w:val="content"/>
+        </w:behaviors>
+        <w:guid w:val="{1BF36420-29A9-41A3-B979-15B011146469}"/>
+      </w:docPartPr>
+      <w:docPartBody>
+        <w:p>
+          <w:pPr>
+            <w:pStyle w:val="6BBDEB9511C8401491DC6B0A9C8DF1BA"/>
+          </w:pPr>
+          <w:r>
+            <w:rPr>
+              <w:color w:val="4472C4" w:themeColor="accent1"/>
+              <w:sz w:val="28"/>
+              <w:szCs w:val="28"/>
+            </w:rPr>
+            <w:t>[Document subtitle]</w:t>
+          </w:r>
+        </w:p>
+      </w:docPartBody>
+    </w:docPart>
+  </w:docParts>
+</w:glossaryDocument>
+</file>
+
+<file path=word/glossary/fontTable.xml><?xml version="1.0" encoding="utf-8"?>
+<w:fonts xmlns:mc="http://schemas.openxmlformats.org/markup-compatibility/2006" xmlns:r="http://schemas.openxmlformats.org/officeDocument/2006/relationships" xmlns:w="http://schemas.openxmlformats.org/wordprocessingml/2006/main" xmlns:w14="http://schemas.microsoft.com/office/word/2010/wordml" xmlns:w15="http://schemas.microsoft.com/office/word/2012/wordml" xmlns:w16cid="http://schemas.microsoft.com/office/word/2016/wordml/cid" xmlns:w16se="http://schemas.microsoft.com/office/word/2015/wordml/symex" mc:Ignorable="w14 w15 w16se w16cid">
+  <w:font w:name="Calibri">
+    <w:panose1 w:val="020F0502020204030204"/>
+    <w:charset w:val="00"/>
+    <w:family w:val="swiss"/>
+    <w:pitch w:val="variable"/>
+    <w:sig w:usb0="E0002AFF" w:usb1="4000ACFF" w:usb2="00000001" w:usb3="00000000" w:csb0="000001FF" w:csb1="00000000"/>
+  </w:font>
+  <w:font w:name="Times New Roman">
+    <w:panose1 w:val="02020603050405020304"/>
+    <w:charset w:val="00"/>
+    <w:family w:val="roman"/>
+    <w:pitch w:val="variable"/>
+    <w:sig w:usb0="E0002AFF" w:usb1="C0007843" w:usb2="00000009" w:usb3="00000000" w:csb0="000001FF" w:csb1="00000000"/>
+  </w:font>
+  <w:font w:name="Calibri Light">
+    <w:panose1 w:val="020F0302020204030204"/>
+    <w:charset w:val="00"/>
+    <w:family w:val="swiss"/>
+    <w:pitch w:val="variable"/>
+    <w:sig w:usb0="A0002AEF" w:usb1="4000207B" w:usb2="00000000" w:usb3="00000000" w:csb0="000001FF" w:csb1="00000000"/>
+  </w:font>
+</w:fonts>
+</file>
+
+<file path=word/glossary/settings.xml><?xml version="1.0" encoding="utf-8"?>
+<w:settings xmlns:mc="http://schemas.openxmlformats.org/markup-compatibility/2006" xmlns:o="urn:schemas-microsoft-com:office:office" xmlns:r="http://schemas.openxmlformats.org/officeDocument/2006/relationships" xmlns:m="http://schemas.openxmlformats.org/officeDocument/2006/math" xmlns:v="urn:schemas-microsoft-com:vml" xmlns:w10="urn:schemas-microsoft-com:office:word" xmlns:w="http://schemas.openxmlformats.org/wordprocessingml/2006/main" xmlns:w14="http://schemas.microsoft.com/office/word/2010/wordml" xmlns:w15="http://schemas.microsoft.com/office/word/2012/wordml" xmlns:w16cid="http://schemas.microsoft.com/office/word/2016/wordml/cid" xmlns:w16se="http://schemas.microsoft.com/office/word/2015/wordml/symex" xmlns:sl="http://schemas.openxmlformats.org/schemaLibrary/2006/main" mc:Ignorable="w14 w15 w16se w16cid">
+  <w:view w:val="normal"/>
+  <w:defaultTabStop w:val="720"/>
+  <w:characterSpacingControl w:val="doNotCompress"/>
+  <w:compat>
+    <w:useFELayout/>
+    <w:compatSetting w:name="compatibilityMode" w:uri="http://schemas.microsoft.com/office/word" w:val="15"/>
+    <w:compatSetting w:name="overrideTableStyleFontSizeAndJustification" w:uri="http://schemas.microsoft.com/office/word" w:val="1"/>
+    <w:compatSetting w:name="enableOpenTypeFeatures" w:uri="http://schemas.microsoft.com/office/word" w:val="1"/>
+    <w:compatSetting w:name="doNotFlipMirrorIndents" w:uri="http://schemas.microsoft.com/office/word" w:val="1"/>
+    <w:compatSetting w:name="differentiateMultirowTableHeaders" w:uri="http://schemas.microsoft.com/office/word" w:val="1"/>
+    <w:compatSetting w:name="useWord2013TrackBottomHyphenation" w:uri="http://schemas.microsoft.com/office/word" w:val="0"/>
+  </w:compat>
+  <w:rsids>
+    <w:rsidRoot w:val="00506A72"/>
+    <w:rsid w:val="00506A72"/>
+    <w:rsid w:val="00793235"/>
+  </w:rsids>
+  <m:mathPr>
+    <m:mathFont m:val="Cambria Math"/>
+    <m:brkBin m:val="before"/>
+    <m:brkBinSub m:val="--"/>
+    <m:smallFrac m:val="0"/>
+    <m:dispDef/>
+    <m:lMargin m:val="0"/>
+    <m:rMargin m:val="0"/>
+    <m:defJc m:val="centerGroup"/>
+    <m:wrapIndent m:val="1440"/>
+    <m:intLim m:val="subSup"/>
+    <m:naryLim m:val="undOvr"/>
+  </m:mathPr>
+  <w:themeFontLang w:val="en-GB"/>
+  <w:clrSchemeMapping w:bg1="light1" w:t1="dark1" w:bg2="light2" w:t2="dark2" w:accent1="accent1" w:accent2="accent2" w:accent3="accent3" w:accent4="accent4" w:accent5="accent5" w:accent6="accent6" w:hyperlink="hyperlink" w:followedHyperlink="followedHyperlink"/>
+  <w:decimalSymbol w:val="."/>
+  <w:listSeparator w:val=","/>
+  <w15:chartTrackingRefBased/>
+</w:settings>
+</file>
+
+<file path=word/glossary/styles.xml><?xml version="1.0" encoding="utf-8"?>
+<w:styles xmlns:mc="http://schemas.openxmlformats.org/markup-compatibility/2006" xmlns:r="http://schemas.openxmlformats.org/officeDocument/2006/relationships" xmlns:w="http://schemas.openxmlformats.org/wordprocessingml/2006/main" xmlns:w14="http://schemas.microsoft.com/office/word/2010/wordml" xmlns:w15="http://schemas.microsoft.com/office/word/2012/wordml" xmlns:w16cid="http://schemas.microsoft.com/office/word/2016/wordml/cid" xmlns:w16se="http://schemas.microsoft.com/office/word/2015/wordml/symex" mc:Ignorable="w14 w15 w16se w16cid">
+  <w:docDefaults>
+    <w:rPrDefault>
+      <w:rPr>
+        <w:rFonts w:asciiTheme="minorHAnsi" w:eastAsiaTheme="minorEastAsia" w:hAnsiTheme="minorHAnsi" w:cstheme="minorBidi"/>
+        <w:sz w:val="22"/>
+        <w:szCs w:val="22"/>
+        <w:lang w:val="en-GB" w:eastAsia="en-GB" w:bidi="ar-SA"/>
+      </w:rPr>
+    </w:rPrDefault>
+    <w:pPrDefault>
+      <w:pPr>
+        <w:spacing w:after="160" w:line="259" w:lineRule="auto"/>
+      </w:pPr>
+    </w:pPrDefault>
+  </w:docDefaults>
+  <w:latentStyles w:defLockedState="0" w:defUIPriority="99" w:defSemiHidden="0" w:defUnhideWhenUsed="0" w:defQFormat="0" w:count="375">
+    <w:lsdException w:name="Normal" w:uiPriority="0" w:qFormat="1"/>
+    <w:lsdException w:name="heading 1" w:uiPriority="9" w:qFormat="1"/>
+    <w:lsdException w:name="heading 2" w:semiHidden="1" w:uiPriority="9" w:unhideWhenUsed="1" w:qFormat="1"/>
+    <w:lsdException w:name="heading 3" w:semiHidden="1" w:uiPriority="9" w:unhideWhenUsed="1" w:qFormat="1"/>
+    <w:lsdException w:name="heading 4" w:semiHidden="1" w:uiPriority="9" w:unhideWhenUsed="1" w:qFormat="1"/>
+    <w:lsdException w:name="heading 5" w:semiHidden="1" w:uiPriority="9" w:unhideWhenUsed="1" w:qFormat="1"/>
+    <w:lsdException w:name="heading 6" w:semiHidden="1" w:uiPriority="9" w:unhideWhenUsed="1" w:qFormat="1"/>
+    <w:lsdException w:name="heading 7" w:semiHidden="1" w:uiPriority="9" w:unhideWhenUsed="1" w:qFormat="1"/>
+    <w:lsdException w:name="heading 8" w:semiHidden="1" w:uiPriority="9" w:unhideWhenUsed="1" w:qFormat="1"/>
+    <w:lsdException w:name="heading 9" w:semiHidden="1" w:uiPriority="9" w:unhideWhenUsed="1" w:qFormat="1"/>
+    <w:lsdException w:name="index 1" w:semiHidden="1" w:unhideWhenUsed="1"/>
+    <w:lsdException w:name="index 2" w:semiHidden="1" w:unhideWhenUsed="1"/>
+    <w:lsdException w:name="index 3" w:semiHidden="1" w:unhideWhenUsed="1"/>
+    <w:lsdException w:name="index 4" w:semiHidden="1" w:unhideWhenUsed="1"/>
+    <w:lsdException w:name="index 5" w:semiHidden="1" w:unhideWhenUsed="1"/>
+    <w:lsdException w:name="index 6" w:semiHidden="1" w:unhideWhenUsed="1"/>
+    <w:lsdException w:name="index 7" w:semiHidden="1" w:unhideWhenUsed="1"/>
+    <w:lsdException w:name="index 8" w:semiHidden="1" w:unhideWhenUsed="1"/>
+    <w:lsdException w:name="index 9" w:semiHidden="1" w:unhideWhenUsed="1"/>
+    <w:lsdException w:name="toc 1" w:semiHidden="1" w:uiPriority="39" w:unhideWhenUsed="1"/>
+    <w:lsdException w:name="toc 2" w:semiHidden="1" w:uiPriority="39" w:unhideWhenUsed="1"/>
+    <w:lsdException w:name="toc 3" w:semiHidden="1" w:uiPriority="39" w:unhideWhenUsed="1"/>
+    <w:lsdException w:name="toc 4" w:semiHidden="1" w:uiPriority="39" w:unhideWhenUsed="1"/>
+    <w:lsdException w:name="toc 5" w:semiHidden="1" w:uiPriority="39" w:unhideWhenUsed="1"/>
+    <w:lsdException w:name="toc 6" w:semiHidden="1" w:uiPriority="39" w:unhideWhenUsed="1"/>
+    <w:lsdException w:name="toc 7" w:semiHidden="1" w:uiPriority="39" w:unhideWhenUsed="1"/>
+    <w:lsdException w:name="toc 8" w:semiHidden="1" w:uiPriority="39" w:unhideWhenUsed="1"/>
+    <w:lsdException w:name="toc 9" w:semiHidden="1" w:uiPriority="39" w:unhideWhenUsed="1"/>
+    <w:lsdException w:name="Normal Indent" w:semiHidden="1" w:unhideWhenUsed="1"/>
+    <w:lsdException w:name="footnote text" w:semiHidden="1" w:unhideWhenUsed="1"/>
+    <w:lsdException w:name="annotation text" w:semiHidden="1" w:unhideWhenUsed="1"/>
+    <w:lsdException w:name="header" w:semiHidden="1" w:unhideWhenUsed="1"/>
+    <w:lsdException w:name="footer" w:semiHidden="1" w:unhideWhenUsed="1"/>
+    <w:lsdException w:name="index heading" w:semiHidden="1" w:unhideWhenUsed="1"/>
+    <w:lsdException w:name="caption" w:semiHidden="1" w:uiPriority="35" w:unhideWhenUsed="1" w:qFormat="1"/>
+    <w:lsdException w:name="table of figures" w:semiHidden="1" w:unhideWhenUsed="1"/>
+    <w:lsdException w:name="envelope address" w:semiHidden="1" w:unhideWhenUsed="1"/>
+    <w:lsdException w:name="envelope return" w:semiHidden="1" w:unhideWhenUsed="1"/>
+    <w:lsdException w:name="footnote reference" w:semiHidden="1" w:unhideWhenUsed="1"/>
+    <w:lsdException w:name="annotation reference" w:semiHidden="1" w:unhideWhenUsed="1"/>
+    <w:lsdException w:name="line number" w:semiHidden="1" w:unhideWhenUsed="1"/>
+    <w:lsdException w:name="page number" w:semiHidden="1" w:unhideWhenUsed="1"/>
+    <w:lsdException w:name="endnote reference" w:semiHidden="1" w:unhideWhenUsed="1"/>
+    <w:lsdException w:name="endnote text" w:semiHidden="1" w:unhideWhenUsed="1"/>
+    <w:lsdException w:name="table of authorities" w:semiHidden="1" w:unhideWhenUsed="1"/>
+    <w:lsdException w:name="macro" w:semiHidden="1" w:unhideWhenUsed="1"/>
+    <w:lsdException w:name="toa heading" w:semiHidden="1" w:unhideWhenUsed="1"/>
+    <w:lsdException w:name="List" w:semiHidden="1" w:unhideWhenUsed="1"/>
+    <w:lsdException w:name="List Bullet" w:semiHidden="1" w:unhideWhenUsed="1"/>
+    <w:lsdException w:name="List Number" w:semiHidden="1" w:unhideWhenUsed="1"/>
+    <w:lsdException w:name="List 2" w:semiHidden="1" w:unhideWhenUsed="1"/>
+    <w:lsdException w:name="List 3" w:semiHidden="1" w:unhideWhenUsed="1"/>
+    <w:lsdException w:name="List 4" w:semiHidden="1" w:unhideWhenUsed="1"/>
+    <w:lsdException w:name="List 5" w:semiHidden="1" w:unhideWhenUsed="1"/>
+    <w:lsdException w:name="List Bullet 2" w:semiHidden="1" w:unhideWhenUsed="1"/>
+    <w:lsdException w:name="List Bullet 3" w:semiHidden="1" w:unhideWhenUsed="1"/>
+    <w:lsdException w:name="List Bullet 4" w:semiHidden="1" w:unhideWhenUsed="1"/>
+    <w:lsdException w:name="List Bullet 5" w:semiHidden="1" w:unhideWhenUsed="1"/>
+    <w:lsdException w:name="List Number 2" w:semiHidden="1" w:unhideWhenUsed="1"/>
+    <w:lsdException w:name="List Number 3" w:semiHidden="1" w:unhideWhenUsed="1"/>
+    <w:lsdException w:name="List Number 4" w:semiHidden="1" w:unhideWhenUsed="1"/>
+    <w:lsdException w:name="List Number 5" w:semiHidden="1" w:unhideWhenUsed="1"/>
+    <w:lsdException w:name="Title" w:uiPriority="10" w:qFormat="1"/>
+    <w:lsdException w:name="Closing" w:semiHidden="1" w:unhideWhenUsed="1"/>
+    <w:lsdException w:name="Signature" w:semiHidden="1" w:unhideWhenUsed="1"/>
+    <w:lsdException w:name="Default Paragraph Font" w:semiHidden="1" w:uiPriority="1" w:unhideWhenUsed="1"/>
+    <w:lsdException w:name="Body Text" w:semiHidden="1" w:unhideWhenUsed="1"/>
+    <w:lsdException w:name="Body Text Indent" w:semiHidden="1" w:unhideWhenUsed="1"/>
+    <w:lsdException w:name="List Continue" w:semiHidden="1" w:unhideWhenUsed="1"/>
+    <w:lsdException w:name="List Continue 2" w:semiHidden="1" w:unhideWhenUsed="1"/>
+    <w:lsdException w:name="List Continue 3" w:semiHidden="1" w:unhideWhenUsed="1"/>
+    <w:lsdException w:name="List Continue 4" w:semiHidden="1" w:unhideWhenUsed="1"/>
+    <w:lsdException w:name="List Continue 5" w:semiHidden="1" w:unhideWhenUsed="1"/>
+    <w:lsdException w:name="Message Header" w:semiHidden="1" w:unhideWhenUsed="1"/>
+    <w:lsdException w:name="Subtitle" w:uiPriority="11" w:qFormat="1"/>
+    <w:lsdException w:name="Salutation" w:semiHidden="1" w:unhideWhenUsed="1"/>
+    <w:lsdException w:name="Date" w:semiHidden="1" w:unhideWhenUsed="1"/>
+    <w:lsdException w:name="Body Text First Indent" w:semiHidden="1" w:unhideWhenUsed="1"/>
+    <w:lsdException w:name="Body Text First Indent 2" w:semiHidden="1" w:unhideWhenUsed="1"/>
+    <w:lsdException w:name="Note Heading" w:semiHidden="1" w:unhideWhenUsed="1"/>
+    <w:lsdException w:name="Body Text 2" w:semiHidden="1" w:unhideWhenUsed="1"/>
+    <w:lsdException w:name="Body Text 3" w:semiHidden="1" w:unhideWhenUsed="1"/>
+    <w:lsdException w:name="Body Text Indent 2" w:semiHidden="1" w:unhideWhenUsed="1"/>
+    <w:lsdException w:name="Body Text Indent 3" w:semiHidden="1" w:unhideWhenUsed="1"/>
+    <w:lsdException w:name="Block Text" w:semiHidden="1" w:unhideWhenUsed="1"/>
+    <w:lsdException w:name="Hyperlink" w:semiHidden="1" w:unhideWhenUsed="1"/>
+    <w:lsdException w:name="FollowedHyperlink" w:semiHidden="1" w:unhideWhenUsed="1"/>
+    <w:lsdException w:name="Strong" w:uiPriority="22" w:qFormat="1"/>
+    <w:lsdException w:name="Emphasis" w:uiPriority="20" w:qFormat="1"/>
+    <w:lsdException w:name="Document Map" w:semiHidden="1" w:unhideWhenUsed="1"/>
+    <w:lsdException w:name="Plain Text" w:semiHidden="1" w:unhideWhenUsed="1"/>
+    <w:lsdException w:name="E-mail Signature" w:semiHidden="1" w:unhideWhenUsed="1"/>
+    <w:lsdException w:name="HTML Top of Form" w:semiHidden="1" w:unhideWhenUsed="1"/>
+    <w:lsdException w:name="HTML Bottom of Form" w:semiHidden="1" w:unhideWhenUsed="1"/>
+    <w:lsdException w:name="Normal (Web)" w:semiHidden="1" w:unhideWhenUsed="1"/>
+    <w:lsdException w:name="HTML Acronym" w:semiHidden="1" w:unhideWhenUsed="1"/>
+    <w:lsdException w:name="HTML Address" w:semiHidden="1" w:unhideWhenUsed="1"/>
+    <w:lsdException w:name="HTML Cite" w:semiHidden="1" w:unhideWhenUsed="1"/>
+    <w:lsdException w:name="HTML Code" w:semiHidden="1" w:unhideWhenUsed="1"/>
+    <w:lsdException w:name="HTML Definition" w:semiHidden="1" w:unhideWhenUsed="1"/>
+    <w:lsdException w:name="HTML Keyboard" w:semiHidden="1" w:unhideWhenUsed="1"/>
+    <w:lsdException w:name="HTML Preformatted" w:semiHidden="1" w:unhideWhenUsed="1"/>
+    <w:lsdException w:name="HTML Sample" w:semiHidden="1" w:unhideWhenUsed="1"/>
+    <w:lsdException w:name="HTML Typewriter" w:semiHidden="1" w:unhideWhenUsed="1"/>
+    <w:lsdException w:name="HTML Variable" w:semiHidden="1" w:unhideWhenUsed="1"/>
+    <w:lsdException w:name="Normal Table" w:semiHidden="1" w:unhideWhenUsed="1"/>
+    <w:lsdException w:name="annotation subject" w:semiHidden="1" w:unhideWhenUsed="1"/>
+    <w:lsdException w:name="No List" w:semiHidden="1" w:unhideWhenUsed="1"/>
+    <w:lsdException w:name="Outline List 1" w:semiHidden="1" w:unhideWhenUsed="1"/>
+    <w:lsdException w:name="Outline List 2" w:semiHidden="1" w:unhideWhenUsed="1"/>
+    <w:lsdException w:name="Outline List 3" w:semiHidden="1" w:unhideWhenUsed="1"/>
+    <w:lsdException w:name="Table Simple 1" w:semiHidden="1" w:unhideWhenUsed="1"/>
+    <w:lsdException w:name="Table Simple 2" w:semiHidden="1" w:unhideWhenUsed="1"/>
+    <w:lsdException w:name="Table Simple 3" w:semiHidden="1" w:unhideWhenUsed="1"/>
+    <w:lsdException w:name="Table Classic 1" w:semiHidden="1" w:unhideWhenUsed="1"/>
+    <w:lsdException w:name="Table Classic 2" w:semiHidden="1" w:unhideWhenUsed="1"/>
+    <w:lsdException w:name="Table Classic 3" w:semiHidden="1" w:unhideWhenUsed="1"/>
+    <w:lsdException w:name="Table Classic 4" w:semiHidden="1" w:unhideWhenUsed="1"/>
+    <w:lsdException w:name="Table Colorful 1" w:semiHidden="1" w:unhideWhenUsed="1"/>
+    <w:lsdException w:name="Table Colorful 2" w:semiHidden="1" w:unhideWhenUsed="1"/>
+    <w:lsdException w:name="Table Colorful 3" w:semiHidden="1" w:unhideWhenUsed="1"/>
+    <w:lsdException w:name="Table Columns 1" w:semiHidden="1" w:unhideWhenUsed="1"/>
+    <w:lsdException w:name="Table Columns 2" w:semiHidden="1" w:unhideWhenUsed="1"/>
+    <w:lsdException w:name="Table Columns 3" w:semiHidden="1" w:unhideWhenUsed="1"/>
+    <w:lsdException w:name="Table Columns 4" w:semiHidden="1" w:unhideWhenUsed="1"/>
+    <w:lsdException w:name="Table Columns 5" w:semiHidden="1" w:unhideWhenUsed="1"/>
+    <w:lsdException w:name="Table Grid 1" w:semiHidden="1" w:unhideWhenUsed="1"/>
+    <w:lsdException w:name="Table Grid 2" w:semiHidden="1" w:unhideWhenUsed="1"/>
+    <w:lsdException w:name="Table Grid 3" w:semiHidden="1" w:unhideWhenUsed="1"/>
+    <w:lsdException w:name="Table Grid 4" w:semiHidden="1" w:unhideWhenUsed="1"/>
+    <w:lsdException w:name="Table Grid 5" w:semiHidden="1" w:unhideWhenUsed="1"/>
+    <w:lsdException w:name="Table Grid 6" w:semiHidden="1" w:unhideWhenUsed="1"/>
+    <w:lsdException w:name="Table Grid 7" w:semiHidden="1" w:unhideWhenUsed="1"/>
+    <w:lsdException w:name="Table Grid 8" w:semiHidden="1" w:unhideWhenUsed="1"/>
+    <w:lsdException w:name="Table List 1" w:semiHidden="1" w:unhideWhenUsed="1"/>
+    <w:lsdException w:name="Table List 2" w:semiHidden="1" w:unhideWhenUsed="1"/>
+    <w:lsdException w:name="Table List 3" w:semiHidden="1" w:unhideWhenUsed="1"/>
+    <w:lsdException w:name="Table List 4" w:semiHidden="1" w:unhideWhenUsed="1"/>
+    <w:lsdException w:name="Table List 5" w:semiHidden="1" w:unhideWhenUsed="1"/>
+    <w:lsdException w:name="Table List 6" w:semiHidden="1" w:unhideWhenUsed="1"/>
+    <w:lsdException w:name="Table List 7" w:semiHidden="1" w:unhideWhenUsed="1"/>
+    <w:lsdException w:name="Table List 8" w:semiHidden="1" w:unhideWhenUsed="1"/>
+    <w:lsdException w:name="Table 3D effects 1" w:semiHidden="1" w:unhideWhenUsed="1"/>
+    <w:lsdException w:name="Table 3D effects 2" w:semiHidden="1" w:unhideWhenUsed="1"/>
+    <w:lsdException w:name="Table 3D effects 3" w:semiHidden="1" w:unhideWhenUsed="1"/>
+    <w:lsdException w:name="Table Contemporary" w:semiHidden="1" w:unhideWhenUsed="1"/>
+    <w:lsdException w:name="Table Elegant" w:semiHidden="1" w:unhideWhenUsed="1"/>
+    <w:lsdException w:name="Table Professional" w:semiHidden="1" w:unhideWhenUsed="1"/>
+    <w:lsdException w:name="Table Subtle 1" w:semiHidden="1" w:unhideWhenUsed="1"/>
+    <w:lsdException w:name="Table Subtle 2" w:semiHidden="1" w:unhideWhenUsed="1"/>
+    <w:lsdException w:name="Table Web 1" w:semiHidden="1" w:unhideWhenUsed="1"/>
+    <w:lsdException w:name="Table Web 2" w:semiHidden="1" w:unhideWhenUsed="1"/>
+    <w:lsdException w:name="Table Web 3" w:semiHidden="1" w:unhideWhenUsed="1"/>
+    <w:lsdException w:name="Balloon Text" w:semiHidden="1" w:unhideWhenUsed="1"/>
+    <w:lsdException w:name="Table Grid" w:uiPriority="39"/>
+    <w:lsdException w:name="Table Theme" w:semiHidden="1" w:unhideWhenUsed="1"/>
+    <w:lsdException w:name="Placeholder Text" w:semiHidden="1"/>
+    <w:lsdException w:name="No Spacing" w:uiPriority="1" w:qFormat="1"/>
+    <w:lsdException w:name="Light Shading" w:uiPriority="60"/>
+    <w:lsdException w:name="Light List" w:uiPriority="61"/>
+    <w:lsdException w:name="Light Grid" w:uiPriority="62"/>
+    <w:lsdException w:name="Medium Shading 1" w:uiPriority="63"/>
+    <w:lsdException w:name="Medium Shading 2" w:uiPriority="64"/>
+    <w:lsdException w:name="Medium List 1" w:uiPriority="65"/>
+    <w:lsdException w:name="Medium List 2" w:uiPriority="66"/>
+    <w:lsdException w:name="Medium Grid 1" w:uiPriority="67"/>
+    <w:lsdException w:name="Medium Grid 2" w:uiPriority="68"/>
+    <w:lsdException w:name="Medium Grid 3" w:uiPriority="69"/>
+    <w:lsdException w:name="Dark List" w:uiPriority="70"/>
+    <w:lsdException w:name="Colorful Shading" w:uiPriority="71"/>
+    <w:lsdException w:name="Colorful List" w:uiPriority="72"/>
+    <w:lsdException w:name="Colorful Grid" w:uiPriority="73"/>
+    <w:lsdException w:name="Light Shading Accent 1" w:uiPriority="60"/>
+    <w:lsdException w:name="Light List Accent 1" w:uiPriority="61"/>
+    <w:lsdException w:name="Light Grid Accent 1" w:uiPriority="62"/>
+    <w:lsdException w:name="Medium Shading 1 Accent 1" w:uiPriority="63"/>
+    <w:lsdException w:name="Medium Shading 2 Accent 1" w:uiPriority="64"/>
+    <w:lsdException w:name="Medium List 1 Accent 1" w:uiPriority="65"/>
+    <w:lsdException w:name="Revision" w:semiHidden="1"/>
+    <w:lsdException w:name="List Paragraph" w:uiPriority="34" w:qFormat="1"/>
+    <w:lsdException w:name="Quote" w:uiPriority="29" w:qFormat="1"/>
+    <w:lsdException w:name="Intense Quote" w:uiPriority="30" w:qFormat="1"/>
+    <w:lsdException w:name="Medium List 2 Accent 1" w:uiPriority="66"/>
+    <w:lsdException w:name="Medium Grid 1 Accent 1" w:uiPriority="67"/>
+    <w:lsdException w:name="Medium Grid 2 Accent 1" w:uiPriority="68"/>
+    <w:lsdException w:name="Medium Grid 3 Accent 1" w:uiPriority="69"/>
+    <w:lsdException w:name="Dark List Accent 1" w:uiPriority="70"/>
+    <w:lsdException w:name="Colorful Shading Accent 1" w:uiPriority="71"/>
+    <w:lsdException w:name="Colorful List Accent 1" w:uiPriority="72"/>
+    <w:lsdException w:name="Colorful Grid Accent 1" w:uiPriority="73"/>
+    <w:lsdException w:name="Light Shading Accent 2" w:uiPriority="60"/>
+    <w:lsdException w:name="Light List Accent 2" w:uiPriority="61"/>
+    <w:lsdException w:name="Light Grid Accent 2" w:uiPriority="62"/>
+    <w:lsdException w:name="Medium Shading 1 Accent 2" w:uiPriority="63"/>
+    <w:lsdException w:name="Medium Shading 2 Accent 2" w:uiPriority="64"/>
+    <w:lsdException w:name="Medium List 1 Accent 2" w:uiPriority="65"/>
+    <w:lsdException w:name="Medium List 2 Accent 2" w:uiPriority="66"/>
+    <w:lsdException w:name="Medium Grid 1 Accent 2" w:uiPriority="67"/>
+    <w:lsdException w:name="Medium Grid 2 Accent 2" w:uiPriority="68"/>
+    <w:lsdException w:name="Medium Grid 3 Accent 2" w:uiPriority="69"/>
+    <w:lsdException w:name="Dark List Accent 2" w:uiPriority="70"/>
+    <w:lsdException w:name="Colorful Shading Accent 2" w:uiPriority="71"/>
+    <w:lsdException w:name="Colorful List Accent 2" w:uiPriority="72"/>
+    <w:lsdException w:name="Colorful Grid Accent 2" w:uiPriority="73"/>
+    <w:lsdException w:name="Light Shading Accent 3" w:uiPriority="60"/>
+    <w:lsdException w:name="Light List Accent 3" w:uiPriority="61"/>
+    <w:lsdException w:name="Light Grid Accent 3" w:uiPriority="62"/>
+    <w:lsdException w:name="Medium Shading 1 Accent 3" w:uiPriority="63"/>
+    <w:lsdException w:name="Medium Shading 2 Accent 3" w:uiPriority="64"/>
+    <w:lsdException w:name="Medium List 1 Accent 3" w:uiPriority="65"/>
+    <w:lsdException w:name="Medium List 2 Accent 3" w:uiPriority="66"/>
+    <w:lsdException w:name="Medium Grid 1 Accent 3" w:uiPriority="67"/>
+    <w:lsdException w:name="Medium Grid 2 Accent 3" w:uiPriority="68"/>
+    <w:lsdException w:name="Medium Grid 3 Accent 3" w:uiPriority="69"/>
+    <w:lsdException w:name="Dark List Accent 3" w:uiPriority="70"/>
+    <w:lsdException w:name="Colorful Shading Accent 3" w:uiPriority="71"/>
+    <w:lsdException w:name="Colorful List Accent 3" w:uiPriority="72"/>
+    <w:lsdException w:name="Colorful Grid Accent 3" w:uiPriority="73"/>
+    <w:lsdException w:name="Light Shading Accent 4" w:uiPriority="60"/>
+    <w:lsdException w:name="Light List Accent 4" w:uiPriority="61"/>
+    <w:lsdException w:name="Light Grid Accent 4" w:uiPriority="62"/>
+    <w:lsdException w:name="Medium Shading 1 Accent 4" w:uiPriority="63"/>
+    <w:lsdException w:name="Medium Shading 2 Accent 4" w:uiPriority="64"/>
+    <w:lsdException w:name="Medium List 1 Accent 4" w:uiPriority="65"/>
+    <w:lsdException w:name="Medium List 2 Accent 4" w:uiPriority="66"/>
+    <w:lsdException w:name="Medium Grid 1 Accent 4" w:uiPriority="67"/>
+    <w:lsdException w:name="Medium Grid 2 Accent 4" w:uiPriority="68"/>
+    <w:lsdException w:name="Medium Grid 3 Accent 4" w:uiPriority="69"/>
+    <w:lsdException w:name="Dark List Accent 4" w:uiPriority="70"/>
+    <w:lsdException w:name="Colorful Shading Accent 4" w:uiPriority="71"/>
+    <w:lsdException w:name="Colorful List Accent 4" w:uiPriority="72"/>
+    <w:lsdException w:name="Colorful Grid Accent 4" w:uiPriority="73"/>
+    <w:lsdException w:name="Light Shading Accent 5" w:uiPriority="60"/>
+    <w:lsdException w:name="Light List Accent 5" w:uiPriority="61"/>
+    <w:lsdException w:name="Light Grid Accent 5" w:uiPriority="62"/>
+    <w:lsdException w:name="Medium Shading 1 Accent 5" w:uiPriority="63"/>
+    <w:lsdException w:name="Medium Shading 2 Accent 5" w:uiPriority="64"/>
+    <w:lsdException w:name="Medium List 1 Accent 5" w:uiPriority="65"/>
+    <w:lsdException w:name="Medium List 2 Accent 5" w:uiPriority="66"/>
+    <w:lsdException w:name="Medium Grid 1 Accent 5" w:uiPriority="67"/>
+    <w:lsdException w:name="Medium Grid 2 Accent 5" w:uiPriority="68"/>
+    <w:lsdException w:name="Medium Grid 3 Accent 5" w:uiPriority="69"/>
+    <w:lsdException w:name="Dark List Accent 5" w:uiPriority="70"/>
+    <w:lsdException w:name="Colorful Shading Accent 5" w:uiPriority="71"/>
+    <w:lsdException w:name="Colorful List Accent 5" w:uiPriority="72"/>
+    <w:lsdException w:name="Colorful Grid Accent 5" w:uiPriority="73"/>
+    <w:lsdException w:name="Light Shading Accent 6" w:uiPriority="60"/>
+    <w:lsdException w:name="Light List Accent 6" w:uiPriority="61"/>
+    <w:lsdException w:name="Light Grid Accent 6" w:uiPriority="62"/>
+    <w:lsdException w:name="Medium Shading 1 Accent 6" w:uiPriority="63"/>
+    <w:lsdException w:name="Medium Shading 2 Accent 6" w:uiPriority="64"/>
+    <w:lsdException w:name="Medium List 1 Accent 6" w:uiPriority="65"/>
+    <w:lsdException w:name="Medium List 2 Accent 6" w:uiPriority="66"/>
+    <w:lsdException w:name="Medium Grid 1 Accent 6" w:uiPriority="67"/>
+    <w:lsdException w:name="Medium Grid 2 Accent 6" w:uiPriority="68"/>
+    <w:lsdException w:name="Medium Grid 3 Accent 6" w:uiPriority="69"/>
+    <w:lsdException w:name="Dark List Accent 6" w:uiPriority="70"/>
+    <w:lsdException w:name="Colorful Shading Accent 6" w:uiPriority="71"/>
+    <w:lsdException w:name="Colorful List Accent 6" w:uiPriority="72"/>
+    <w:lsdException w:name="Colorful Grid Accent 6" w:uiPriority="73"/>
+    <w:lsdException w:name="Subtle Emphasis" w:uiPriority="19" w:qFormat="1"/>
+    <w:lsdException w:name="Intense Emphasis" w:uiPriority="21" w:qFormat="1"/>
+    <w:lsdException w:name="Subtle Reference" w:uiPriority="31" w:qFormat="1"/>
+    <w:lsdException w:name="Intense Reference" w:uiPriority="32" w:qFormat="1"/>
+    <w:lsdException w:name="Book Title" w:uiPriority="33" w:qFormat="1"/>
+    <w:lsdException w:name="Bibliography" w:semiHidden="1" w:uiPriority="37" w:unhideWhenUsed="1"/>
+    <w:lsdException w:name="TOC Heading" w:semiHidden="1" w:uiPriority="39" w:unhideWhenUsed="1" w:qFormat="1"/>
+    <w:lsdException w:name="Plain Table 1" w:uiPriority="41"/>
+    <w:lsdException w:name="Plain Table 2" w:uiPriority="42"/>
+    <w:lsdException w:name="Plain Table 3" w:uiPriority="43"/>
+    <w:lsdException w:name="Plain Table 4" w:uiPriority="44"/>
+    <w:lsdException w:name="Plain Table 5" w:uiPriority="45"/>
+    <w:lsdException w:name="Grid Table Light" w:uiPriority="40"/>
+    <w:lsdException w:name="Grid Table 1 Light" w:uiPriority="46"/>
+    <w:lsdException w:name="Grid Table 2" w:uiPriority="47"/>
+    <w:lsdException w:name="Grid Table 3" w:uiPriority="48"/>
+    <w:lsdException w:name="Grid Table 4" w:uiPriority="49"/>
+    <w:lsdException w:name="Grid Table 5 Dark" w:uiPriority="50"/>
+    <w:lsdException w:name="Grid Table 6 Colorful" w:uiPriority="51"/>
+    <w:lsdException w:name="Grid Table 7 Colorful" w:uiPriority="52"/>
+    <w:lsdException w:name="Grid Table 1 Light Accent 1" w:uiPriority="46"/>
+    <w:lsdException w:name="Grid Table 2 Accent 1" w:uiPriority="47"/>
+    <w:lsdException w:name="Grid Table 3 Accent 1" w:uiPriority="48"/>
+    <w:lsdException w:name="Grid Table 4 Accent 1" w:uiPriority="49"/>
+    <w:lsdException w:name="Grid Table 5 Dark Accent 1" w:uiPriority="50"/>
+    <w:lsdException w:name="Grid Table 6 Colorful Accent 1" w:uiPriority="51"/>
+    <w:lsdException w:name="Grid Table 7 Colorful Accent 1" w:uiPriority="52"/>
+    <w:lsdException w:name="Grid Table 1 Light Accent 2" w:uiPriority="46"/>
+    <w:lsdException w:name="Grid Table 2 Accent 2" w:uiPriority="47"/>
+    <w:lsdException w:name="Grid Table 3 Accent 2" w:uiPriority="48"/>
+    <w:lsdException w:name="Grid Table 4 Accent 2" w:uiPriority="49"/>
+    <w:lsdException w:name="Grid Table 5 Dark Accent 2" w:uiPriority="50"/>
+    <w:lsdException w:name="Grid Table 6 Colorful Accent 2" w:uiPriority="51"/>
+    <w:lsdException w:name="Grid Table 7 Colorful Accent 2" w:uiPriority="52"/>
+    <w:lsdException w:name="Grid Table 1 Light Accent 3" w:uiPriority="46"/>
+    <w:lsdException w:name="Grid Table 2 Accent 3" w:uiPriority="47"/>
+    <w:lsdException w:name="Grid Table 3 Accent 3" w:uiPriority="48"/>
+    <w:lsdException w:name="Grid Table 4 Accent 3" w:uiPriority="49"/>
+    <w:lsdException w:name="Grid Table 5 Dark Accent 3" w:uiPriority="50"/>
+    <w:lsdException w:name="Grid Table 6 Colorful Accent 3" w:uiPriority="51"/>
+    <w:lsdException w:name="Grid Table 7 Colorful Accent 3" w:uiPriority="52"/>
+    <w:lsdException w:name="Grid Table 1 Light Accent 4" w:uiPriority="46"/>
+    <w:lsdException w:name="Grid Table 2 Accent 4" w:uiPriority="47"/>
+    <w:lsdException w:name="Grid Table 3 Accent 4" w:uiPriority="48"/>
+    <w:lsdException w:name="Grid Table 4 Accent 4" w:uiPriority="49"/>
+    <w:lsdException w:name="Grid Table 5 Dark Accent 4" w:uiPriority="50"/>
+    <w:lsdException w:name="Grid Table 6 Colorful Accent 4" w:uiPriority="51"/>
+    <w:lsdException w:name="Grid Table 7 Colorful Accent 4" w:uiPriority="52"/>
+    <w:lsdException w:name="Grid Table 1 Light Accent 5" w:uiPriority="46"/>
+    <w:lsdException w:name="Grid Table 2 Accent 5" w:uiPriority="47"/>
+    <w:lsdException w:name="Grid Table 3 Accent 5" w:uiPriority="48"/>
+    <w:lsdException w:name="Grid Table 4 Accent 5" w:uiPriority="49"/>
+    <w:lsdException w:name="Grid Table 5 Dark Accent 5" w:uiPriority="50"/>
+    <w:lsdException w:name="Grid Table 6 Colorful Accent 5" w:uiPriority="51"/>
+    <w:lsdException w:name="Grid Table 7 Colorful Accent 5" w:uiPriority="52"/>
+    <w:lsdException w:name="Grid Table 1 Light Accent 6" w:uiPriority="46"/>
+    <w:lsdException w:name="Grid Table 2 Accent 6" w:uiPriority="47"/>
+    <w:lsdException w:name="Grid Table 3 Accent 6" w:uiPriority="48"/>
+    <w:lsdException w:name="Grid Table 4 Accent 6" w:uiPriority="49"/>
+    <w:lsdException w:name="Grid Table 5 Dark Accent 6" w:uiPriority="50"/>
+    <w:lsdException w:name="Grid Table 6 Colorful Accent 6" w:uiPriority="51"/>
+    <w:lsdException w:name="Grid Table 7 Colorful Accent 6" w:uiPriority="52"/>
+    <w:lsdException w:name="List Table 1 Light" w:uiPriority="46"/>
+    <w:lsdException w:name="List Table 2" w:uiPriority="47"/>
+    <w:lsdException w:name="List Table 3" w:uiPriority="48"/>
+    <w:lsdException w:name="List Table 4" w:uiPriority="49"/>
+    <w:lsdException w:name="List Table 5 Dark" w:uiPriority="50"/>
+    <w:lsdException w:name="List Table 6 Colorful" w:uiPriority="51"/>
+    <w:lsdException w:name="List Table 7 Colorful" w:uiPriority="52"/>
+    <w:lsdException w:name="List Table 1 Light Accent 1" w:uiPriority="46"/>
+    <w:lsdException w:name="List Table 2 Accent 1" w:uiPriority="47"/>
+    <w:lsdException w:name="List Table 3 Accent 1" w:uiPriority="48"/>
+    <w:lsdException w:name="List Table 4 Accent 1" w:uiPriority="49"/>
+    <w:lsdException w:name="List Table 5 Dark Accent 1" w:uiPriority="50"/>
+    <w:lsdException w:name="List Table 6 Colorful Accent 1" w:uiPriority="51"/>
+    <w:lsdException w:name="List Table 7 Colorful Accent 1" w:uiPriority="52"/>
+    <w:lsdException w:name="List Table 1 Light Accent 2" w:uiPriority="46"/>
+    <w:lsdException w:name="List Table 2 Accent 2" w:uiPriority="47"/>
+    <w:lsdException w:name="List Table 3 Accent 2" w:uiPriority="48"/>
+    <w:lsdException w:name="List Table 4 Accent 2" w:uiPriority="49"/>
+    <w:lsdException w:name="List Table 5 Dark Accent 2" w:uiPriority="50"/>
+    <w:lsdException w:name="List Table 6 Colorful Accent 2" w:uiPriority="51"/>
+    <w:lsdException w:name="List Table 7 Colorful Accent 2" w:uiPriority="52"/>
+    <w:lsdException w:name="List Table 1 Light Accent 3" w:uiPriority="46"/>
+    <w:lsdException w:name="List Table 2 Accent 3" w:uiPriority="47"/>
+    <w:lsdException w:name="List Table 3 Accent 3" w:uiPriority="48"/>
+    <w:lsdException w:name="List Table 4 Accent 3" w:uiPriority="49"/>
+    <w:lsdException w:name="List Table 5 Dark Accent 3" w:uiPriority="50"/>
+    <w:lsdException w:name="List Table 6 Colorful Accent 3" w:uiPriority="51"/>
+    <w:lsdException w:name="List Table 7 Colorful Accent 3" w:uiPriority="52"/>
+    <w:lsdException w:name="List Table 1 Light Accent 4" w:uiPriority="46"/>
+    <w:lsdException w:name="List Table 2 Accent 4" w:uiPriority="47"/>
+    <w:lsdException w:name="List Table 3 Accent 4" w:uiPriority="48"/>
+    <w:lsdException w:name="List Table 4 Accent 4" w:uiPriority="49"/>
+    <w:lsdException w:name="List Table 5 Dark Accent 4" w:uiPriority="50"/>
+    <w:lsdException w:name="List Table 6 Colorful Accent 4" w:uiPriority="51"/>
+    <w:lsdException w:name="List Table 7 Colorful Accent 4" w:uiPriority="52"/>
+    <w:lsdException w:name="List Table 1 Light Accent 5" w:uiPriority="46"/>
+    <w:lsdException w:name="List Table 2 Accent 5" w:uiPriority="47"/>
+    <w:lsdException w:name="List Table 3 Accent 5" w:uiPriority="48"/>
+    <w:lsdException w:name="List Table 4 Accent 5" w:uiPriority="49"/>
+    <w:lsdException w:name="List Table 5 Dark Accent 5" w:uiPriority="50"/>
+    <w:lsdException w:name="List Table 6 Colorful Accent 5" w:uiPriority="51"/>
+    <w:lsdException w:name="List Table 7 Colorful Accent 5" w:uiPriority="52"/>
+    <w:lsdException w:name="List Table 1 Light Accent 6" w:uiPriority="46"/>
+    <w:lsdException w:name="List Table 2 Accent 6" w:uiPriority="47"/>
+    <w:lsdException w:name="List Table 3 Accent 6" w:uiPriority="48"/>
+    <w:lsdException w:name="List Table 4 Accent 6" w:uiPriority="49"/>
+    <w:lsdException w:name="List Table 5 Dark Accent 6" w:uiPriority="50"/>
+    <w:lsdException w:name="List Table 6 Colorful Accent 6" w:uiPriority="51"/>
+    <w:lsdException w:name="List Table 7 Colorful Accent 6" w:uiPriority="52"/>
+    <w:lsdException w:name="Mention" w:semiHidden="1" w:unhideWhenUsed="1"/>
+    <w:lsdException w:name="Smart Hyperlink" w:semiHidden="1" w:unhideWhenUsed="1"/>
+    <w:lsdException w:name="Hashtag" w:semiHidden="1" w:unhideWhenUsed="1"/>
+    <w:lsdException w:name="Unresolved Mention" w:semiHidden="1" w:unhideWhenUsed="1"/>
+  </w:latentStyles>
+  <w:style w:type="paragraph" w:default="1" w:styleId="Normal">
+    <w:name w:val="Normal"/>
+    <w:qFormat/>
+  </w:style>
+  <w:style w:type="character" w:default="1" w:styleId="DefaultParagraphFont">
+    <w:name w:val="Default Paragraph Font"/>
+    <w:uiPriority w:val="1"/>
+    <w:semiHidden/>
+    <w:unhideWhenUsed/>
+  </w:style>
+  <w:style w:type="table" w:default="1" w:styleId="TableNormal">
+    <w:name w:val="Normal Table"/>
+    <w:uiPriority w:val="99"/>
+    <w:semiHidden/>
+    <w:unhideWhenUsed/>
+    <w:tblPr>
+      <w:tblInd w:w="0" w:type="dxa"/>
+      <w:tblCellMar>
+        <w:top w:w="0" w:type="dxa"/>
+        <w:left w:w="108" w:type="dxa"/>
+        <w:bottom w:w="0" w:type="dxa"/>
+        <w:right w:w="108" w:type="dxa"/>
+      </w:tblCellMar>
+    </w:tblPr>
+  </w:style>
+  <w:style w:type="numbering" w:default="1" w:styleId="NoList">
+    <w:name w:val="No List"/>
+    <w:uiPriority w:val="99"/>
+    <w:semiHidden/>
+    <w:unhideWhenUsed/>
+  </w:style>
+  <w:style w:type="paragraph" w:customStyle="1" w:styleId="1EDB4487CA824031B3760816E8751689">
+    <w:name w:val="1EDB4487CA824031B3760816E8751689"/>
+    <w:rsid w:val="00506A72"/>
+  </w:style>
+  <w:style w:type="paragraph" w:customStyle="1" w:styleId="DF9F6594D5B2482F822893E02D9FE0AF">
+    <w:name w:val="DF9F6594D5B2482F822893E02D9FE0AF"/>
+    <w:rsid w:val="00506A72"/>
+  </w:style>
+  <w:style w:type="paragraph" w:customStyle="1" w:styleId="8F54223C18614FDF99D68D7B8E6B52AD">
+    <w:name w:val="8F54223C18614FDF99D68D7B8E6B52AD"/>
+    <w:rsid w:val="00506A72"/>
+  </w:style>
+  <w:style w:type="paragraph" w:customStyle="1" w:styleId="6BBDEB9511C8401491DC6B0A9C8DF1BA">
+    <w:name w:val="6BBDEB9511C8401491DC6B0A9C8DF1BA"/>
+    <w:rsid w:val="00506A72"/>
+  </w:style>
+</w:styles>
+</file>
+
+<file path=word/glossary/webSettings.xml><?xml version="1.0" encoding="utf-8"?>
+<w:webSettings xmlns:mc="http://schemas.openxmlformats.org/markup-compatibility/2006" xmlns:r="http://schemas.openxmlformats.org/officeDocument/2006/relationships" xmlns:w="http://schemas.openxmlformats.org/wordprocessingml/2006/main" xmlns:w14="http://schemas.microsoft.com/office/word/2010/wordml" xmlns:w15="http://schemas.microsoft.com/office/word/2012/wordml" xmlns:w16cid="http://schemas.microsoft.com/office/word/2016/wordml/cid" xmlns:w16se="http://schemas.microsoft.com/office/word/2015/wordml/symex" mc:Ignorable="w14 w15 w16se w16cid">
+  <w:optimizeForBrowser/>
+  <w:allowPNG/>
+</w:webSettings>
 </file>
 
 <file path=word/theme/theme1.xml><?xml version="1.0" encoding="utf-8"?>
@@ -4340,11 +5377,30 @@
 </file>
 
 <file path=customXml/item1.xml><?xml version="1.0" encoding="utf-8"?>
+<CoverPageProperties xmlns="http://schemas.microsoft.com/office/2006/coverPageProps">
+  <PublishDate>2018-11-04T00:00:00</PublishDate>
+  <Abstract/>
+  <CompanyAddress/>
+  <CompanyPhone/>
+  <CompanyFax/>
+  <CompanyEmail/>
+</CoverPageProperties>
+</file>
+
+<file path=customXml/item2.xml><?xml version="1.0" encoding="utf-8"?>
 <b:Sources xmlns:b="http://schemas.openxmlformats.org/officeDocument/2006/bibliography" xmlns="http://schemas.openxmlformats.org/officeDocument/2006/bibliography" SelectedStyle="\APASixthEditionOfficeOnline.xsl" StyleName="APA" Version="6"/>
 </file>
 
 <file path=customXml/itemProps1.xml><?xml version="1.0" encoding="utf-8"?>
-<ds:datastoreItem xmlns:ds="http://schemas.openxmlformats.org/officeDocument/2006/customXml" ds:itemID="{42642209-8447-4F78-B8DA-EE18057D2FD3}">
+<ds:datastoreItem xmlns:ds="http://schemas.openxmlformats.org/officeDocument/2006/customXml" ds:itemID="{55AF091B-3C7A-41E3-B477-F2FDAA23CFDA}">
+  <ds:schemaRefs>
+    <ds:schemaRef ds:uri="http://schemas.microsoft.com/office/2006/coverPageProps"/>
+  </ds:schemaRefs>
+</ds:datastoreItem>
+</file>
+
+<file path=customXml/itemProps2.xml><?xml version="1.0" encoding="utf-8"?>
+<ds:datastoreItem xmlns:ds="http://schemas.openxmlformats.org/officeDocument/2006/customXml" ds:itemID="{4E674C31-FBB9-4D7A-92E5-E6120624F2ED}">
   <ds:schemaRefs>
     <ds:schemaRef ds:uri="http://schemas.openxmlformats.org/officeDocument/2006/bibliography"/>
   </ds:schemaRefs>

</xml_diff>

<commit_message>
Begining to work on the main menu, attempting to make the character dance once their portrait is hovered over. 1/3 working, need to adjust scripts so that each portrait works independently of each other
</commit_message>
<xml_diff>
--- a/IND Report.docx
+++ b/IND Report.docx
@@ -438,7 +438,13 @@
         <w:t xml:space="preserve">. </w:t>
       </w:r>
       <w:r>
-        <w:t xml:space="preserve">The gems have been deliberately chosen in colours which contrast with the yellow sand. In addition, gems have picked to try and </w:t>
+        <w:t>The gems have been deliberately chosen in colours which contrast with the yellow sand</w:t>
+      </w:r>
+      <w:r>
+        <w:t>, in order to make them stand out</w:t>
+      </w:r>
+      <w:r>
+        <w:t xml:space="preserve">. In addition, gems have picked to try and </w:t>
       </w:r>
       <w:r>
         <w:t xml:space="preserve">convey value to the player. For example, the diamond is the rarest spawning item in the game and is also a valuable item in the real world. </w:t>
@@ -454,25 +460,28 @@
       </w:r>
       <w:r>
         <w:t>Future work could include a “Grave Robber” as a hostile character who will attack the player and will thus deal damage to the player, forcing the game to end when the player’s health has been depleted</w:t>
+      </w:r>
+      <w:r>
+        <w:t xml:space="preserve">. </w:t>
+      </w:r>
+      <w:r>
+        <w:t xml:space="preserve">The reasoning behind make </w:t>
+      </w:r>
+      <w:r>
+        <w:t xml:space="preserve">a collectible gathering game as opposed to a first-person shooter or a racer, is that the </w:t>
+      </w:r>
+      <w:proofErr w:type="spellStart"/>
+      <w:r>
+        <w:t>navmesh</w:t>
+      </w:r>
+      <w:proofErr w:type="spellEnd"/>
+      <w:r>
+        <w:t xml:space="preserve"> lends itself very well to point and </w:t>
       </w:r>
       <w:bookmarkStart w:id="0" w:name="_GoBack"/>
       <w:bookmarkEnd w:id="0"/>
       <w:r>
-        <w:t xml:space="preserve">. </w:t>
-      </w:r>
-      <w:r>
-        <w:t xml:space="preserve">The reasoning behind make </w:t>
-      </w:r>
-      <w:r>
-        <w:t xml:space="preserve">a collectible gathering game as opposed to a first-person shooter or a racer, is that the </w:t>
-      </w:r>
-      <w:proofErr w:type="spellStart"/>
-      <w:r>
-        <w:t>navmesh</w:t>
-      </w:r>
-      <w:proofErr w:type="spellEnd"/>
-      <w:r>
-        <w:t xml:space="preserve"> lends itself very well to point and click games, those other 2 genres mentioned above require more precise controls, which this </w:t>
+        <w:t xml:space="preserve">click games, those other 2 genres mentioned above require more precise controls, which this </w:t>
       </w:r>
       <w:proofErr w:type="spellStart"/>
       <w:r>
@@ -2915,6 +2924,9 @@
       <w:r>
         <w:t xml:space="preserve">, they can still feel proud of what they accomplish. </w:t>
       </w:r>
+      <w:r>
+        <w:t>Some interactive elements, such as the avatar selection and buttons like play etc will flash when they are being hovered over to draw the player’s eye to it and emphasis their choice.</w:t>
+      </w:r>
     </w:p>
     <w:p/>
     <w:p>
@@ -3221,14 +3233,55 @@
         </w:rPr>
         <w:t xml:space="preserve">23 Space Robots and Counting…, Free Low Poly Desert Pack, </w:t>
       </w:r>
-      <w:r>
-        <w:rPr>
-          <w:rStyle w:val="subtitle"/>
-          <w:rFonts w:cstheme="minorHAnsi"/>
-          <w:bCs/>
-          <w:color w:val="333333"/>
-        </w:rPr>
-        <w:t>https://assetstore.unity.com/packages/3d/environments/free-low-poly-desert-pack-106709</w:t>
+      <w:hyperlink r:id="rId23" w:history="1">
+        <w:r>
+          <w:rPr>
+            <w:rStyle w:val="Hyperlink"/>
+            <w:rFonts w:cstheme="minorHAnsi"/>
+            <w:bCs/>
+          </w:rPr>
+          <w:t>https://assetstore.unity.com/packages/3d/environments/free-low-poly-desert-pack-106709</w:t>
+        </w:r>
+      </w:hyperlink>
+    </w:p>
+    <w:p>
+      <w:pPr>
+        <w:pStyle w:val="NoSpacing"/>
+        <w:rPr>
+          <w:rStyle w:val="subtitle"/>
+          <w:rFonts w:cstheme="minorHAnsi"/>
+          <w:bCs/>
+          <w:color w:val="333333"/>
+        </w:rPr>
+      </w:pPr>
+      <w:proofErr w:type="spellStart"/>
+      <w:r>
+        <w:rPr>
+          <w:rStyle w:val="subtitle"/>
+          <w:rFonts w:cstheme="minorHAnsi"/>
+          <w:bCs/>
+          <w:color w:val="333333"/>
+        </w:rPr>
+        <w:t>Aurynsky</w:t>
+      </w:r>
+      <w:proofErr w:type="spellEnd"/>
+      <w:r>
+        <w:rPr>
+          <w:rStyle w:val="subtitle"/>
+          <w:rFonts w:cstheme="minorHAnsi"/>
+          <w:bCs/>
+          <w:color w:val="333333"/>
+        </w:rPr>
+        <w:t xml:space="preserve">, Simple gems ultimate animated customizable pack, </w:t>
+      </w:r>
+      <w:r>
+        <w:rPr>
+          <w:rStyle w:val="subtitle"/>
+          <w:rFonts w:cstheme="minorHAnsi"/>
+          <w:bCs/>
+          <w:color w:val="333333"/>
+        </w:rPr>
+        <w:t>https://assetstore.unity.com/packages/3d/props/simple-gems-ultimate-animated-customizable-pack-73764</w:t>
       </w:r>
     </w:p>
     <w:p>
@@ -3321,7 +3374,7 @@
       <w:r>
         <w:t xml:space="preserve"> </w:t>
       </w:r>
-      <w:hyperlink r:id="rId23" w:history="1">
+      <w:hyperlink r:id="rId24" w:history="1">
         <w:r>
           <w:rPr>
             <w:rStyle w:val="Hyperlink"/>
@@ -3363,7 +3416,7 @@
       <w:r>
         <w:t xml:space="preserve"> </w:t>
       </w:r>
-      <w:hyperlink r:id="rId24" w:history="1">
+      <w:hyperlink r:id="rId25" w:history="1">
         <w:r>
           <w:rPr>
             <w:rStyle w:val="Hyperlink"/>
@@ -3424,7 +3477,7 @@
         </w:rPr>
         <w:t xml:space="preserve">, Available from: </w:t>
       </w:r>
-      <w:hyperlink r:id="rId25" w:history="1">
+      <w:hyperlink r:id="rId26" w:history="1">
         <w:r>
           <w:rPr>
             <w:rStyle w:val="Hyperlink"/>
@@ -3464,67 +3517,6 @@
           <w:color w:val="333333"/>
         </w:rPr>
         <w:t xml:space="preserve">, Blue baby footprints clipart blue baby footprints clip art at [online]. Hasshe.com, Available from: </w:t>
-      </w:r>
-      <w:hyperlink r:id="rId26" w:history="1">
-        <w:r>
-          <w:rPr>
-            <w:rStyle w:val="Hyperlink"/>
-            <w:rFonts w:cstheme="minorHAnsi"/>
-            <w:bCs/>
-          </w:rPr>
-          <w:t>http://hasshe.com/blue-baby-footprints-clipart-5b7b34d92756dd6f6c836d19/</w:t>
-        </w:r>
-      </w:hyperlink>
-    </w:p>
-    <w:p>
-      <w:pPr>
-        <w:pStyle w:val="NoSpacing"/>
-        <w:rPr>
-          <w:rStyle w:val="subtitle"/>
-          <w:rFonts w:cstheme="minorHAnsi"/>
-          <w:bCs/>
-          <w:color w:val="333333"/>
-        </w:rPr>
-      </w:pPr>
-      <w:proofErr w:type="spellStart"/>
-      <w:r>
-        <w:rPr>
-          <w:rStyle w:val="subtitle"/>
-          <w:rFonts w:cstheme="minorHAnsi"/>
-          <w:bCs/>
-          <w:color w:val="333333"/>
-        </w:rPr>
-        <w:t>Cliparts</w:t>
-      </w:r>
-      <w:proofErr w:type="spellEnd"/>
-      <w:r>
-        <w:rPr>
-          <w:rStyle w:val="subtitle"/>
-          <w:rFonts w:cstheme="minorHAnsi"/>
-          <w:bCs/>
-          <w:color w:val="333333"/>
-        </w:rPr>
-        <w:t xml:space="preserve"> Zone, </w:t>
-      </w:r>
-      <w:proofErr w:type="spellStart"/>
-      <w:r>
-        <w:rPr>
-          <w:rStyle w:val="subtitle"/>
-          <w:rFonts w:cstheme="minorHAnsi"/>
-          <w:bCs/>
-          <w:color w:val="333333"/>
-        </w:rPr>
-        <w:t>Cliparts</w:t>
-      </w:r>
-      <w:proofErr w:type="spellEnd"/>
-      <w:r>
-        <w:rPr>
-          <w:rStyle w:val="subtitle"/>
-          <w:rFonts w:cstheme="minorHAnsi"/>
-          <w:bCs/>
-          <w:color w:val="333333"/>
-        </w:rPr>
-        <w:t xml:space="preserve"> broken things [online], Available from: </w:t>
       </w:r>
       <w:hyperlink r:id="rId27" w:history="1">
         <w:r>
@@ -3555,6 +3547,67 @@
           <w:bCs/>
           <w:color w:val="333333"/>
         </w:rPr>
+        <w:t>Cliparts</w:t>
+      </w:r>
+      <w:proofErr w:type="spellEnd"/>
+      <w:r>
+        <w:rPr>
+          <w:rStyle w:val="subtitle"/>
+          <w:rFonts w:cstheme="minorHAnsi"/>
+          <w:bCs/>
+          <w:color w:val="333333"/>
+        </w:rPr>
+        <w:t xml:space="preserve"> Zone, </w:t>
+      </w:r>
+      <w:proofErr w:type="spellStart"/>
+      <w:r>
+        <w:rPr>
+          <w:rStyle w:val="subtitle"/>
+          <w:rFonts w:cstheme="minorHAnsi"/>
+          <w:bCs/>
+          <w:color w:val="333333"/>
+        </w:rPr>
+        <w:t>Cliparts</w:t>
+      </w:r>
+      <w:proofErr w:type="spellEnd"/>
+      <w:r>
+        <w:rPr>
+          <w:rStyle w:val="subtitle"/>
+          <w:rFonts w:cstheme="minorHAnsi"/>
+          <w:bCs/>
+          <w:color w:val="333333"/>
+        </w:rPr>
+        <w:t xml:space="preserve"> broken things [online], Available from: </w:t>
+      </w:r>
+      <w:hyperlink r:id="rId28" w:history="1">
+        <w:r>
+          <w:rPr>
+            <w:rStyle w:val="Hyperlink"/>
+            <w:rFonts w:cstheme="minorHAnsi"/>
+            <w:bCs/>
+          </w:rPr>
+          <w:t>http://hasshe.com/blue-baby-footprints-clipart-5b7b34d92756dd6f6c836d19/</w:t>
+        </w:r>
+      </w:hyperlink>
+    </w:p>
+    <w:p>
+      <w:pPr>
+        <w:pStyle w:val="NoSpacing"/>
+        <w:rPr>
+          <w:rStyle w:val="subtitle"/>
+          <w:rFonts w:cstheme="minorHAnsi"/>
+          <w:bCs/>
+          <w:color w:val="333333"/>
+        </w:rPr>
+      </w:pPr>
+      <w:proofErr w:type="spellStart"/>
+      <w:r>
+        <w:rPr>
+          <w:rStyle w:val="subtitle"/>
+          <w:rFonts w:cstheme="minorHAnsi"/>
+          <w:bCs/>
+          <w:color w:val="333333"/>
+        </w:rPr>
         <w:t>Kathleenhalme</w:t>
       </w:r>
       <w:proofErr w:type="spellEnd"/>
@@ -3567,7 +3620,7 @@
         </w:rPr>
         <w:t xml:space="preserve">, Transparent bricks translucent [online], available from: </w:t>
       </w:r>
-      <w:hyperlink r:id="rId28" w:history="1">
+      <w:hyperlink r:id="rId29" w:history="1">
         <w:r>
           <w:rPr>
             <w:rStyle w:val="Hyperlink"/>
@@ -3608,7 +3661,7 @@
         </w:rPr>
         <w:t xml:space="preserve">, Free campfire clipart images [online], available from: </w:t>
       </w:r>
-      <w:hyperlink r:id="rId29" w:history="1">
+      <w:hyperlink r:id="rId30" w:history="1">
         <w:r>
           <w:rPr>
             <w:rStyle w:val="Hyperlink"/>
@@ -3636,6 +3689,7 @@
           <w:bCs/>
           <w:color w:val="333333"/>
         </w:rPr>
+        <w:lastRenderedPageBreak/>
         <w:t xml:space="preserve">Pngimg.com, </w:t>
       </w:r>
       <w:proofErr w:type="spellStart"/>
@@ -3667,7 +3721,7 @@
         </w:rPr>
         <w:t xml:space="preserve">: </w:t>
       </w:r>
-      <w:hyperlink r:id="rId30" w:history="1">
+      <w:hyperlink r:id="rId31" w:history="1">
         <w:r>
           <w:rPr>
             <w:rStyle w:val="Hyperlink"/>
@@ -3708,7 +3762,7 @@
         </w:rPr>
         <w:t xml:space="preserve">, hut picture carnival [online], available from: </w:t>
       </w:r>
-      <w:hyperlink r:id="rId31" w:history="1">
+      <w:hyperlink r:id="rId32" w:history="1">
         <w:r>
           <w:rPr>
             <w:rStyle w:val="Hyperlink"/>
@@ -3737,7 +3791,6 @@
           <w:bCs/>
           <w:color w:val="333333"/>
         </w:rPr>
-        <w:lastRenderedPageBreak/>
         <w:t>Clipartmax</w:t>
       </w:r>
       <w:proofErr w:type="spellEnd"/>
@@ -3750,7 +3803,7 @@
         </w:rPr>
         <w:t xml:space="preserve">, drop water clip art – clip art water drop [online], available from: </w:t>
       </w:r>
-      <w:hyperlink r:id="rId32" w:history="1">
+      <w:hyperlink r:id="rId33" w:history="1">
         <w:r>
           <w:rPr>
             <w:rStyle w:val="Hyperlink"/>
@@ -3780,7 +3833,7 @@
         </w:rPr>
         <w:t xml:space="preserve">Haydanthoigian.net, Tent clipart 15 0 [online], available from: </w:t>
       </w:r>
-      <w:hyperlink r:id="rId33" w:history="1">
+      <w:hyperlink r:id="rId34" w:history="1">
         <w:r>
           <w:rPr>
             <w:rStyle w:val="Hyperlink"/>
@@ -3808,27 +3861,7 @@
           <w:bCs/>
           <w:color w:val="333333"/>
         </w:rPr>
-        <w:t xml:space="preserve">Free clip arts, Box clipart wooden box #2593657, available </w:t>
-      </w:r>
-      <w:proofErr w:type="gramStart"/>
-      <w:r>
-        <w:rPr>
-          <w:rStyle w:val="subtitle"/>
-          <w:rFonts w:cstheme="minorHAnsi"/>
-          <w:bCs/>
-          <w:color w:val="333333"/>
-        </w:rPr>
-        <w:t>from :</w:t>
-      </w:r>
-      <w:proofErr w:type="gramEnd"/>
-      <w:r>
-        <w:rPr>
-          <w:rStyle w:val="subtitle"/>
-          <w:rFonts w:cstheme="minorHAnsi"/>
-          <w:bCs/>
-          <w:color w:val="333333"/>
-        </w:rPr>
-        <w:t xml:space="preserve"> </w:t>
+        <w:t xml:space="preserve">Free clip arts, Box clipart wooden box #2593657, available from: </w:t>
       </w:r>
       <w:r>
         <w:rPr>
@@ -4607,7 +4640,7 @@
   <w:rsids>
     <w:rsidRoot w:val="00506A72"/>
     <w:rsid w:val="00506A72"/>
-    <w:rsid w:val="00793235"/>
+    <w:rsid w:val="005948EC"/>
   </w:rsids>
   <m:mathPr>
     <m:mathFont m:val="Cambria Math"/>
@@ -5400,7 +5433,7 @@
 </file>
 
 <file path=customXml/itemProps2.xml><?xml version="1.0" encoding="utf-8"?>
-<ds:datastoreItem xmlns:ds="http://schemas.openxmlformats.org/officeDocument/2006/customXml" ds:itemID="{4E674C31-FBB9-4D7A-92E5-E6120624F2ED}">
+<ds:datastoreItem xmlns:ds="http://schemas.openxmlformats.org/officeDocument/2006/customXml" ds:itemID="{48275BFE-FABF-410D-AAC1-66A84B81D4AC}">
   <ds:schemaRefs>
     <ds:schemaRef ds:uri="http://schemas.openxmlformats.org/officeDocument/2006/bibliography"/>
   </ds:schemaRefs>

</xml_diff>